<commit_message>
Inclusion Analisis Estrella y pruebas
</commit_message>
<xml_diff>
--- a/documents/Informes/Entregas/Tercera Entrega/Simed -Ingeniería de Software.docx
+++ b/documents/Informes/Entregas/Tercera Entrega/Simed -Ingeniería de Software.docx
@@ -3740,7 +3740,7 @@
           <w:noProof/>
         </w:rPr>
         <w:drawing>
-          <wp:inline distT="0" distB="0" distL="0" distR="0" wp14:anchorId="1DBC790E" wp14:editId="325B9143">
+          <wp:inline distT="0" distB="0" distL="0" distR="0" wp14:anchorId="1DBC790E" wp14:editId="381AAF2D">
             <wp:extent cx="5876926" cy="1616154"/>
             <wp:effectExtent l="0" t="0" r="0" b="0"/>
             <wp:docPr id="466778425" name="Picture 1531088195"/>
@@ -5812,6 +5812,12 @@
           <w:tcPr>
             <w:cnfStyle w:val="001000000100" w:firstRow="0" w:lastRow="0" w:firstColumn="1" w:lastColumn="0" w:oddVBand="0" w:evenVBand="0" w:oddHBand="0" w:evenHBand="0" w:firstRowFirstColumn="1" w:firstRowLastColumn="0" w:lastRowFirstColumn="0" w:lastRowLastColumn="0"/>
             <w:tcW w:w="5865" w:type="dxa"/>
+            <w:tcBorders>
+              <w:top w:val="none" w:sz="0" w:space="0" w:color="auto"/>
+              <w:left w:val="none" w:sz="0" w:space="0" w:color="auto"/>
+              <w:bottom w:val="none" w:sz="0" w:space="0" w:color="auto"/>
+              <w:right w:val="none" w:sz="0" w:space="0" w:color="auto"/>
+            </w:tcBorders>
             <w:shd w:val="clear" w:color="auto" w:fill="B4C6E7" w:themeFill="accent1" w:themeFillTint="66"/>
           </w:tcPr>
           <w:p>
@@ -5837,6 +5843,11 @@
         <w:tc>
           <w:tcPr>
             <w:tcW w:w="480" w:type="dxa"/>
+            <w:tcBorders>
+              <w:top w:val="none" w:sz="0" w:space="0" w:color="auto"/>
+              <w:left w:val="none" w:sz="0" w:space="0" w:color="auto"/>
+              <w:right w:val="none" w:sz="0" w:space="0" w:color="auto"/>
+            </w:tcBorders>
             <w:shd w:val="clear" w:color="auto" w:fill="B4C6E7" w:themeFill="accent1" w:themeFillTint="66"/>
           </w:tcPr>
           <w:p>
@@ -5857,6 +5868,11 @@
         <w:tc>
           <w:tcPr>
             <w:tcW w:w="420" w:type="dxa"/>
+            <w:tcBorders>
+              <w:top w:val="none" w:sz="0" w:space="0" w:color="auto"/>
+              <w:left w:val="none" w:sz="0" w:space="0" w:color="auto"/>
+              <w:right w:val="none" w:sz="0" w:space="0" w:color="auto"/>
+            </w:tcBorders>
             <w:shd w:val="clear" w:color="auto" w:fill="B4C6E7" w:themeFill="accent1" w:themeFillTint="66"/>
           </w:tcPr>
           <w:p>
@@ -5877,6 +5893,11 @@
         <w:tc>
           <w:tcPr>
             <w:tcW w:w="460" w:type="dxa"/>
+            <w:tcBorders>
+              <w:top w:val="none" w:sz="0" w:space="0" w:color="auto"/>
+              <w:left w:val="none" w:sz="0" w:space="0" w:color="auto"/>
+              <w:right w:val="none" w:sz="0" w:space="0" w:color="auto"/>
+            </w:tcBorders>
             <w:shd w:val="clear" w:color="auto" w:fill="B4C6E7" w:themeFill="accent1" w:themeFillTint="66"/>
           </w:tcPr>
           <w:p>
@@ -5897,6 +5918,11 @@
         <w:tc>
           <w:tcPr>
             <w:tcW w:w="445" w:type="dxa"/>
+            <w:tcBorders>
+              <w:top w:val="none" w:sz="0" w:space="0" w:color="auto"/>
+              <w:left w:val="none" w:sz="0" w:space="0" w:color="auto"/>
+              <w:right w:val="none" w:sz="0" w:space="0" w:color="auto"/>
+            </w:tcBorders>
             <w:shd w:val="clear" w:color="auto" w:fill="B4C6E7" w:themeFill="accent1" w:themeFillTint="66"/>
           </w:tcPr>
           <w:p>
@@ -5917,6 +5943,11 @@
         <w:tc>
           <w:tcPr>
             <w:tcW w:w="405" w:type="dxa"/>
+            <w:tcBorders>
+              <w:top w:val="none" w:sz="0" w:space="0" w:color="auto"/>
+              <w:left w:val="none" w:sz="0" w:space="0" w:color="auto"/>
+              <w:right w:val="none" w:sz="0" w:space="0" w:color="auto"/>
+            </w:tcBorders>
             <w:shd w:val="clear" w:color="auto" w:fill="B4C6E7" w:themeFill="accent1" w:themeFillTint="66"/>
           </w:tcPr>
           <w:p>
@@ -5937,6 +5968,11 @@
         <w:tc>
           <w:tcPr>
             <w:tcW w:w="435" w:type="dxa"/>
+            <w:tcBorders>
+              <w:top w:val="none" w:sz="0" w:space="0" w:color="auto"/>
+              <w:left w:val="none" w:sz="0" w:space="0" w:color="auto"/>
+              <w:right w:val="none" w:sz="0" w:space="0" w:color="auto"/>
+            </w:tcBorders>
             <w:shd w:val="clear" w:color="auto" w:fill="B4C6E7" w:themeFill="accent1" w:themeFillTint="66"/>
           </w:tcPr>
           <w:p>
@@ -5957,6 +5993,11 @@
         <w:tc>
           <w:tcPr>
             <w:tcW w:w="435" w:type="dxa"/>
+            <w:tcBorders>
+              <w:top w:val="none" w:sz="0" w:space="0" w:color="auto"/>
+              <w:left w:val="none" w:sz="0" w:space="0" w:color="auto"/>
+              <w:right w:val="none" w:sz="0" w:space="0" w:color="auto"/>
+            </w:tcBorders>
             <w:shd w:val="clear" w:color="auto" w:fill="B4C6E7" w:themeFill="accent1" w:themeFillTint="66"/>
           </w:tcPr>
           <w:p>
@@ -5977,6 +6018,11 @@
         <w:tc>
           <w:tcPr>
             <w:tcW w:w="415" w:type="dxa"/>
+            <w:tcBorders>
+              <w:top w:val="none" w:sz="0" w:space="0" w:color="auto"/>
+              <w:left w:val="none" w:sz="0" w:space="0" w:color="auto"/>
+              <w:right w:val="none" w:sz="0" w:space="0" w:color="auto"/>
+            </w:tcBorders>
             <w:shd w:val="clear" w:color="auto" w:fill="B4C6E7" w:themeFill="accent1" w:themeFillTint="66"/>
           </w:tcPr>
           <w:p>
@@ -6000,6 +6046,11 @@
           <w:tcPr>
             <w:cnfStyle w:val="001000000000" w:firstRow="0" w:lastRow="0" w:firstColumn="1" w:lastColumn="0" w:oddVBand="0" w:evenVBand="0" w:oddHBand="0" w:evenHBand="0" w:firstRowFirstColumn="0" w:firstRowLastColumn="0" w:lastRowFirstColumn="0" w:lastRowLastColumn="0"/>
             <w:tcW w:w="5865" w:type="dxa"/>
+            <w:tcBorders>
+              <w:top w:val="none" w:sz="0" w:space="0" w:color="auto"/>
+              <w:left w:val="none" w:sz="0" w:space="0" w:color="auto"/>
+              <w:bottom w:val="none" w:sz="0" w:space="0" w:color="auto"/>
+            </w:tcBorders>
           </w:tcPr>
           <w:p>
             <w:pPr>
@@ -6126,6 +6177,11 @@
           <w:tcPr>
             <w:cnfStyle w:val="001000000000" w:firstRow="0" w:lastRow="0" w:firstColumn="1" w:lastColumn="0" w:oddVBand="0" w:evenVBand="0" w:oddHBand="0" w:evenHBand="0" w:firstRowFirstColumn="0" w:firstRowLastColumn="0" w:lastRowFirstColumn="0" w:lastRowLastColumn="0"/>
             <w:tcW w:w="5865" w:type="dxa"/>
+            <w:tcBorders>
+              <w:top w:val="none" w:sz="0" w:space="0" w:color="auto"/>
+              <w:left w:val="none" w:sz="0" w:space="0" w:color="auto"/>
+              <w:bottom w:val="none" w:sz="0" w:space="0" w:color="auto"/>
+            </w:tcBorders>
           </w:tcPr>
           <w:p>
             <w:pPr>
@@ -6252,6 +6308,11 @@
           <w:tcPr>
             <w:cnfStyle w:val="001000000000" w:firstRow="0" w:lastRow="0" w:firstColumn="1" w:lastColumn="0" w:oddVBand="0" w:evenVBand="0" w:oddHBand="0" w:evenHBand="0" w:firstRowFirstColumn="0" w:firstRowLastColumn="0" w:lastRowFirstColumn="0" w:lastRowLastColumn="0"/>
             <w:tcW w:w="5865" w:type="dxa"/>
+            <w:tcBorders>
+              <w:top w:val="none" w:sz="0" w:space="0" w:color="auto"/>
+              <w:left w:val="none" w:sz="0" w:space="0" w:color="auto"/>
+              <w:bottom w:val="none" w:sz="0" w:space="0" w:color="auto"/>
+            </w:tcBorders>
             <w:shd w:val="clear" w:color="auto" w:fill="FFF2CC" w:themeFill="accent4" w:themeFillTint="33"/>
           </w:tcPr>
           <w:p>
@@ -6392,6 +6453,11 @@
           <w:tcPr>
             <w:cnfStyle w:val="001000000000" w:firstRow="0" w:lastRow="0" w:firstColumn="1" w:lastColumn="0" w:oddVBand="0" w:evenVBand="0" w:oddHBand="0" w:evenHBand="0" w:firstRowFirstColumn="0" w:firstRowLastColumn="0" w:lastRowFirstColumn="0" w:lastRowLastColumn="0"/>
             <w:tcW w:w="5865" w:type="dxa"/>
+            <w:tcBorders>
+              <w:top w:val="none" w:sz="0" w:space="0" w:color="auto"/>
+              <w:left w:val="none" w:sz="0" w:space="0" w:color="auto"/>
+              <w:bottom w:val="none" w:sz="0" w:space="0" w:color="auto"/>
+            </w:tcBorders>
           </w:tcPr>
           <w:p>
             <w:pPr>
@@ -6518,6 +6584,11 @@
           <w:tcPr>
             <w:cnfStyle w:val="001000000000" w:firstRow="0" w:lastRow="0" w:firstColumn="1" w:lastColumn="0" w:oddVBand="0" w:evenVBand="0" w:oddHBand="0" w:evenHBand="0" w:firstRowFirstColumn="0" w:firstRowLastColumn="0" w:lastRowFirstColumn="0" w:lastRowLastColumn="0"/>
             <w:tcW w:w="5865" w:type="dxa"/>
+            <w:tcBorders>
+              <w:top w:val="none" w:sz="0" w:space="0" w:color="auto"/>
+              <w:left w:val="none" w:sz="0" w:space="0" w:color="auto"/>
+              <w:bottom w:val="none" w:sz="0" w:space="0" w:color="auto"/>
+            </w:tcBorders>
           </w:tcPr>
           <w:p>
             <w:pPr>
@@ -6645,6 +6716,11 @@
           <w:tcPr>
             <w:cnfStyle w:val="001000000000" w:firstRow="0" w:lastRow="0" w:firstColumn="1" w:lastColumn="0" w:oddVBand="0" w:evenVBand="0" w:oddHBand="0" w:evenHBand="0" w:firstRowFirstColumn="0" w:firstRowLastColumn="0" w:lastRowFirstColumn="0" w:lastRowLastColumn="0"/>
             <w:tcW w:w="5865" w:type="dxa"/>
+            <w:tcBorders>
+              <w:top w:val="none" w:sz="0" w:space="0" w:color="auto"/>
+              <w:left w:val="none" w:sz="0" w:space="0" w:color="auto"/>
+              <w:bottom w:val="none" w:sz="0" w:space="0" w:color="auto"/>
+            </w:tcBorders>
           </w:tcPr>
           <w:p>
             <w:pPr>
@@ -6772,6 +6848,11 @@
           <w:tcPr>
             <w:cnfStyle w:val="001000000000" w:firstRow="0" w:lastRow="0" w:firstColumn="1" w:lastColumn="0" w:oddVBand="0" w:evenVBand="0" w:oddHBand="0" w:evenHBand="0" w:firstRowFirstColumn="0" w:firstRowLastColumn="0" w:lastRowFirstColumn="0" w:lastRowLastColumn="0"/>
             <w:tcW w:w="5865" w:type="dxa"/>
+            <w:tcBorders>
+              <w:top w:val="none" w:sz="0" w:space="0" w:color="auto"/>
+              <w:left w:val="none" w:sz="0" w:space="0" w:color="auto"/>
+              <w:bottom w:val="none" w:sz="0" w:space="0" w:color="auto"/>
+            </w:tcBorders>
           </w:tcPr>
           <w:p>
             <w:pPr>
@@ -6898,6 +6979,11 @@
           <w:tcPr>
             <w:cnfStyle w:val="001000000000" w:firstRow="0" w:lastRow="0" w:firstColumn="1" w:lastColumn="0" w:oddVBand="0" w:evenVBand="0" w:oddHBand="0" w:evenHBand="0" w:firstRowFirstColumn="0" w:firstRowLastColumn="0" w:lastRowFirstColumn="0" w:lastRowLastColumn="0"/>
             <w:tcW w:w="5865" w:type="dxa"/>
+            <w:tcBorders>
+              <w:top w:val="none" w:sz="0" w:space="0" w:color="auto"/>
+              <w:left w:val="none" w:sz="0" w:space="0" w:color="auto"/>
+              <w:bottom w:val="none" w:sz="0" w:space="0" w:color="auto"/>
+            </w:tcBorders>
           </w:tcPr>
           <w:p>
             <w:pPr>
@@ -7024,6 +7110,11 @@
           <w:tcPr>
             <w:cnfStyle w:val="001000000000" w:firstRow="0" w:lastRow="0" w:firstColumn="1" w:lastColumn="0" w:oddVBand="0" w:evenVBand="0" w:oddHBand="0" w:evenHBand="0" w:firstRowFirstColumn="0" w:firstRowLastColumn="0" w:lastRowFirstColumn="0" w:lastRowLastColumn="0"/>
             <w:tcW w:w="5865" w:type="dxa"/>
+            <w:tcBorders>
+              <w:top w:val="none" w:sz="0" w:space="0" w:color="auto"/>
+              <w:left w:val="none" w:sz="0" w:space="0" w:color="auto"/>
+              <w:bottom w:val="none" w:sz="0" w:space="0" w:color="auto"/>
+            </w:tcBorders>
             <w:shd w:val="clear" w:color="auto" w:fill="FFF2CC" w:themeFill="accent4" w:themeFillTint="33"/>
           </w:tcPr>
           <w:p>
@@ -7159,6 +7250,11 @@
           <w:tcPr>
             <w:cnfStyle w:val="001000000000" w:firstRow="0" w:lastRow="0" w:firstColumn="1" w:lastColumn="0" w:oddVBand="0" w:evenVBand="0" w:oddHBand="0" w:evenHBand="0" w:firstRowFirstColumn="0" w:firstRowLastColumn="0" w:lastRowFirstColumn="0" w:lastRowLastColumn="0"/>
             <w:tcW w:w="5865" w:type="dxa"/>
+            <w:tcBorders>
+              <w:top w:val="none" w:sz="0" w:space="0" w:color="auto"/>
+              <w:left w:val="none" w:sz="0" w:space="0" w:color="auto"/>
+              <w:bottom w:val="none" w:sz="0" w:space="0" w:color="auto"/>
+            </w:tcBorders>
           </w:tcPr>
           <w:p>
             <w:pPr>
@@ -7285,6 +7381,11 @@
           <w:tcPr>
             <w:cnfStyle w:val="001000000000" w:firstRow="0" w:lastRow="0" w:firstColumn="1" w:lastColumn="0" w:oddVBand="0" w:evenVBand="0" w:oddHBand="0" w:evenHBand="0" w:firstRowFirstColumn="0" w:firstRowLastColumn="0" w:lastRowFirstColumn="0" w:lastRowLastColumn="0"/>
             <w:tcW w:w="5865" w:type="dxa"/>
+            <w:tcBorders>
+              <w:top w:val="none" w:sz="0" w:space="0" w:color="auto"/>
+              <w:left w:val="none" w:sz="0" w:space="0" w:color="auto"/>
+              <w:bottom w:val="none" w:sz="0" w:space="0" w:color="auto"/>
+            </w:tcBorders>
           </w:tcPr>
           <w:p>
             <w:pPr>
@@ -7411,6 +7512,11 @@
           <w:tcPr>
             <w:cnfStyle w:val="001000000000" w:firstRow="0" w:lastRow="0" w:firstColumn="1" w:lastColumn="0" w:oddVBand="0" w:evenVBand="0" w:oddHBand="0" w:evenHBand="0" w:firstRowFirstColumn="0" w:firstRowLastColumn="0" w:lastRowFirstColumn="0" w:lastRowLastColumn="0"/>
             <w:tcW w:w="5865" w:type="dxa"/>
+            <w:tcBorders>
+              <w:top w:val="none" w:sz="0" w:space="0" w:color="auto"/>
+              <w:left w:val="none" w:sz="0" w:space="0" w:color="auto"/>
+              <w:bottom w:val="none" w:sz="0" w:space="0" w:color="auto"/>
+            </w:tcBorders>
           </w:tcPr>
           <w:p>
             <w:pPr>
@@ -7537,6 +7643,11 @@
           <w:tcPr>
             <w:cnfStyle w:val="001000000000" w:firstRow="0" w:lastRow="0" w:firstColumn="1" w:lastColumn="0" w:oddVBand="0" w:evenVBand="0" w:oddHBand="0" w:evenHBand="0" w:firstRowFirstColumn="0" w:firstRowLastColumn="0" w:lastRowFirstColumn="0" w:lastRowLastColumn="0"/>
             <w:tcW w:w="5865" w:type="dxa"/>
+            <w:tcBorders>
+              <w:top w:val="none" w:sz="0" w:space="0" w:color="auto"/>
+              <w:left w:val="none" w:sz="0" w:space="0" w:color="auto"/>
+              <w:bottom w:val="none" w:sz="0" w:space="0" w:color="auto"/>
+            </w:tcBorders>
           </w:tcPr>
           <w:p>
             <w:pPr>
@@ -7663,6 +7774,11 @@
           <w:tcPr>
             <w:cnfStyle w:val="001000000000" w:firstRow="0" w:lastRow="0" w:firstColumn="1" w:lastColumn="0" w:oddVBand="0" w:evenVBand="0" w:oddHBand="0" w:evenHBand="0" w:firstRowFirstColumn="0" w:firstRowLastColumn="0" w:lastRowFirstColumn="0" w:lastRowLastColumn="0"/>
             <w:tcW w:w="5865" w:type="dxa"/>
+            <w:tcBorders>
+              <w:top w:val="none" w:sz="0" w:space="0" w:color="auto"/>
+              <w:left w:val="none" w:sz="0" w:space="0" w:color="auto"/>
+              <w:bottom w:val="none" w:sz="0" w:space="0" w:color="auto"/>
+            </w:tcBorders>
           </w:tcPr>
           <w:p>
             <w:pPr>
@@ -7789,6 +7905,11 @@
           <w:tcPr>
             <w:cnfStyle w:val="001000000000" w:firstRow="0" w:lastRow="0" w:firstColumn="1" w:lastColumn="0" w:oddVBand="0" w:evenVBand="0" w:oddHBand="0" w:evenHBand="0" w:firstRowFirstColumn="0" w:firstRowLastColumn="0" w:lastRowFirstColumn="0" w:lastRowLastColumn="0"/>
             <w:tcW w:w="5865" w:type="dxa"/>
+            <w:tcBorders>
+              <w:top w:val="none" w:sz="0" w:space="0" w:color="auto"/>
+              <w:left w:val="none" w:sz="0" w:space="0" w:color="auto"/>
+              <w:bottom w:val="none" w:sz="0" w:space="0" w:color="auto"/>
+            </w:tcBorders>
           </w:tcPr>
           <w:p>
             <w:pPr>
@@ -7915,6 +8036,11 @@
           <w:tcPr>
             <w:cnfStyle w:val="001000000000" w:firstRow="0" w:lastRow="0" w:firstColumn="1" w:lastColumn="0" w:oddVBand="0" w:evenVBand="0" w:oddHBand="0" w:evenHBand="0" w:firstRowFirstColumn="0" w:firstRowLastColumn="0" w:lastRowFirstColumn="0" w:lastRowLastColumn="0"/>
             <w:tcW w:w="5865" w:type="dxa"/>
+            <w:tcBorders>
+              <w:top w:val="none" w:sz="0" w:space="0" w:color="auto"/>
+              <w:left w:val="none" w:sz="0" w:space="0" w:color="auto"/>
+              <w:bottom w:val="none" w:sz="0" w:space="0" w:color="auto"/>
+            </w:tcBorders>
           </w:tcPr>
           <w:p>
             <w:pPr>
@@ -8041,6 +8167,11 @@
           <w:tcPr>
             <w:cnfStyle w:val="001000000000" w:firstRow="0" w:lastRow="0" w:firstColumn="1" w:lastColumn="0" w:oddVBand="0" w:evenVBand="0" w:oddHBand="0" w:evenHBand="0" w:firstRowFirstColumn="0" w:firstRowLastColumn="0" w:lastRowFirstColumn="0" w:lastRowLastColumn="0"/>
             <w:tcW w:w="5865" w:type="dxa"/>
+            <w:tcBorders>
+              <w:top w:val="none" w:sz="0" w:space="0" w:color="auto"/>
+              <w:left w:val="none" w:sz="0" w:space="0" w:color="auto"/>
+              <w:bottom w:val="none" w:sz="0" w:space="0" w:color="auto"/>
+            </w:tcBorders>
           </w:tcPr>
           <w:p>
             <w:pPr>
@@ -8252,7 +8383,7 @@
           <w:noProof/>
         </w:rPr>
         <w:drawing>
-          <wp:inline distT="0" distB="0" distL="0" distR="0" wp14:anchorId="3EF1257C" wp14:editId="0EA2E37C">
+          <wp:inline distT="0" distB="0" distL="0" distR="0" wp14:anchorId="3EF1257C" wp14:editId="5587B972">
             <wp:extent cx="7782020" cy="6387742"/>
             <wp:effectExtent l="0" t="0" r="0" b="0"/>
             <wp:docPr id="1331443572" name="Picture 1331443572"/>
@@ -14453,7 +14584,7 @@
           <w:noProof/>
         </w:rPr>
         <w:drawing>
-          <wp:inline distT="0" distB="0" distL="0" distR="0" wp14:anchorId="48A3444F" wp14:editId="2DDF0E88">
+          <wp:inline distT="0" distB="0" distL="0" distR="0" wp14:anchorId="48A3444F" wp14:editId="1FF369AC">
             <wp:extent cx="3771900" cy="4775198"/>
             <wp:effectExtent l="0" t="0" r="0" b="0"/>
             <wp:docPr id="7" name="Imagen 6" descr="Imagen que contiene texto, mapa&#10;&#10;Descripción generada automáticamente"/>
@@ -14471,7 +14602,7 @@
                     <a:blip r:embed="rId10">
                       <a:extLst>
                         <a:ext uri="{FF2B5EF4-FFF2-40B4-BE49-F238E27FC236}">
-                          <a16:creationId xmlns:arto="http://schemas.microsoft.com/office/word/2006/arto" xmlns="" xmlns:o="urn:schemas-microsoft-com:office:office" xmlns:v="urn:schemas-microsoft-com:vml" xmlns:w10="urn:schemas-microsoft-com:office:word" xmlns:w="http://schemas.openxmlformats.org/wordprocessingml/2006/main" xmlns:a14="http://schemas.microsoft.com/office/drawing/2010/main" xmlns:a16="http://schemas.microsoft.com/office/drawing/2014/main" id="{5AA41E42-E3BF-C44C-86E5-308A287C94D9}"/>
+                          <a16:creationId xmlns:a16="http://schemas.microsoft.com/office/drawing/2014/main" xmlns:a14="http://schemas.microsoft.com/office/drawing/2010/main" xmlns:w="http://schemas.openxmlformats.org/wordprocessingml/2006/main" xmlns:w10="urn:schemas-microsoft-com:office:word" xmlns:v="urn:schemas-microsoft-com:vml" xmlns:o="urn:schemas-microsoft-com:office:office" xmlns="" xmlns:arto="http://schemas.microsoft.com/office/word/2006/arto" id="{5AA41E42-E3BF-C44C-86E5-308A287C94D9}"/>
                         </a:ext>
                       </a:extLst>
                     </a:blip>
@@ -14568,13 +14699,14 @@
       </w:pPr>
       <w:r>
         <w:rPr>
+          <w:rFonts w:hint="eastAsia"/>
           <w:noProof/>
         </w:rPr>
         <w:drawing>
-          <wp:inline distT="0" distB="0" distL="0" distR="0" wp14:anchorId="1598FFC1" wp14:editId="41593D2D">
-            <wp:extent cx="5943600" cy="3676650"/>
-            <wp:effectExtent l="0" t="0" r="0" b="6350"/>
-            <wp:docPr id="4" name="Imagen 4" descr="Captura de pantalla de un celular&#10;&#10;Descripción generada automáticamente"/>
+          <wp:inline distT="0" distB="0" distL="0" distR="0" wp14:anchorId="24735C32" wp14:editId="78D3AF1A">
+            <wp:extent cx="5943600" cy="3628390"/>
+            <wp:effectExtent l="0" t="0" r="0" b="3810"/>
+            <wp:docPr id="55" name="Imagen 55" descr="Diagrama&#10;&#10;Descripción generada automáticamente"/>
             <wp:cNvGraphicFramePr>
               <a:graphicFrameLocks xmlns:a="http://schemas.openxmlformats.org/drawingml/2006/main" noChangeAspect="1"/>
             </wp:cNvGraphicFramePr>
@@ -14582,14 +14714,14 @@
               <a:graphicData uri="http://schemas.openxmlformats.org/drawingml/2006/picture">
                 <pic:pic xmlns:pic="http://schemas.openxmlformats.org/drawingml/2006/picture">
                   <pic:nvPicPr>
-                    <pic:cNvPr id="0" name="Imagen 4"/>
+                    <pic:cNvPr id="55" name="Imagen 55" descr="Diagrama&#10;&#10;Descripción generada automáticamente"/>
                     <pic:cNvPicPr/>
                   </pic:nvPicPr>
                   <pic:blipFill>
                     <a:blip r:embed="rId11">
                       <a:extLst>
-                        <a:ext uri="{FF2B5EF4-FFF2-40B4-BE49-F238E27FC236}">
-                          <a16:creationId xmlns:arto="http://schemas.microsoft.com/office/word/2006/arto" xmlns="" xmlns:o="urn:schemas-microsoft-com:office:office" xmlns:v="urn:schemas-microsoft-com:vml" xmlns:w10="urn:schemas-microsoft-com:office:word" xmlns:w="http://schemas.openxmlformats.org/wordprocessingml/2006/main" xmlns:a14="http://schemas.microsoft.com/office/drawing/2010/main" xmlns:a16="http://schemas.microsoft.com/office/drawing/2014/main" id="{38F471F5-7E0C-47D1-AA72-E2921924ADC4}"/>
+                        <a:ext uri="{28A0092B-C50C-407E-A947-70E740481C1C}">
+                          <a14:useLocalDpi xmlns:a14="http://schemas.microsoft.com/office/drawing/2010/main" val="0"/>
                         </a:ext>
                       </a:extLst>
                     </a:blip>
@@ -14600,7 +14732,7 @@
                   <pic:spPr>
                     <a:xfrm>
                       <a:off x="0" y="0"/>
-                      <a:ext cx="5943600" cy="3676650"/>
+                      <a:ext cx="5943600" cy="3628390"/>
                     </a:xfrm>
                     <a:prstGeom prst="rect">
                       <a:avLst/>
@@ -14829,13 +14961,14 @@
       </w:pPr>
       <w:r>
         <w:rPr>
+          <w:rFonts w:hint="eastAsia"/>
           <w:noProof/>
         </w:rPr>
         <w:drawing>
-          <wp:inline distT="0" distB="0" distL="0" distR="0" wp14:anchorId="7A4C778F" wp14:editId="5C41DB1B">
-            <wp:extent cx="8204802" cy="2751589"/>
-            <wp:effectExtent l="0" t="0" r="0" b="4445"/>
-            <wp:docPr id="3" name="Imagen 3" descr="Captura de pantalla de un celular&#10;&#10;Descripción generada automáticamente"/>
+          <wp:inline distT="0" distB="0" distL="0" distR="0" wp14:anchorId="402F2AE0" wp14:editId="41A282E4">
+            <wp:extent cx="8229600" cy="2608580"/>
+            <wp:effectExtent l="0" t="0" r="0" b="0"/>
+            <wp:docPr id="56" name="Imagen 56" descr="Diagrama&#10;&#10;Descripción generada automáticamente"/>
             <wp:cNvGraphicFramePr>
               <a:graphicFrameLocks xmlns:a="http://schemas.openxmlformats.org/drawingml/2006/main" noChangeAspect="1"/>
             </wp:cNvGraphicFramePr>
@@ -14843,11 +14976,11 @@
               <a:graphicData uri="http://schemas.openxmlformats.org/drawingml/2006/picture">
                 <pic:pic xmlns:pic="http://schemas.openxmlformats.org/drawingml/2006/picture">
                   <pic:nvPicPr>
-                    <pic:cNvPr id="0" name="Imagen 3"/>
+                    <pic:cNvPr id="56" name="Imagen 56" descr="Diagrama&#10;&#10;Descripción generada automáticamente"/>
                     <pic:cNvPicPr/>
                   </pic:nvPicPr>
                   <pic:blipFill>
-                    <a:blip r:embed="rId13">
+                    <a:blip r:embed="rId13" cstate="print">
                       <a:extLst>
                         <a:ext uri="{28A0092B-C50C-407E-A947-70E740481C1C}">
                           <a14:useLocalDpi xmlns:a14="http://schemas.microsoft.com/office/drawing/2010/main" val="0"/>
@@ -14861,7 +14994,7 @@
                   <pic:spPr>
                     <a:xfrm>
                       <a:off x="0" y="0"/>
-                      <a:ext cx="8204802" cy="2751589"/>
+                      <a:ext cx="8229600" cy="2608580"/>
                     </a:xfrm>
                     <a:prstGeom prst="rect">
                       <a:avLst/>
@@ -14946,7 +15079,7 @@
           <w:noProof/>
         </w:rPr>
         <w:drawing>
-          <wp:inline distT="0" distB="0" distL="0" distR="0" wp14:anchorId="7743D548" wp14:editId="55F6F778">
+          <wp:inline distT="0" distB="0" distL="0" distR="0" wp14:anchorId="7743D548" wp14:editId="29AAC358">
             <wp:extent cx="8273427" cy="3624044"/>
             <wp:effectExtent l="0" t="0" r="0" b="0"/>
             <wp:docPr id="1" name="Imagen 1" descr="Captura de pantalla de un celular&#10;&#10;Descripción generada automáticamente"/>
@@ -14964,7 +15097,7 @@
                     <a:blip r:embed="rId14">
                       <a:extLst>
                         <a:ext uri="{FF2B5EF4-FFF2-40B4-BE49-F238E27FC236}">
-                          <a16:creationId xmlns:arto="http://schemas.microsoft.com/office/word/2006/arto" xmlns="" xmlns:o="urn:schemas-microsoft-com:office:office" xmlns:v="urn:schemas-microsoft-com:vml" xmlns:w10="urn:schemas-microsoft-com:office:word" xmlns:w="http://schemas.openxmlformats.org/wordprocessingml/2006/main" xmlns:a14="http://schemas.microsoft.com/office/drawing/2010/main" xmlns:a16="http://schemas.microsoft.com/office/drawing/2014/main" id="{757A9004-0D1D-4382-848D-C418E9D149D3}"/>
+                          <a16:creationId xmlns:a16="http://schemas.microsoft.com/office/drawing/2014/main" xmlns:a14="http://schemas.microsoft.com/office/drawing/2010/main" xmlns:w="http://schemas.openxmlformats.org/wordprocessingml/2006/main" xmlns:w10="urn:schemas-microsoft-com:office:word" xmlns:v="urn:schemas-microsoft-com:vml" xmlns:o="urn:schemas-microsoft-com:office:office" xmlns="" xmlns:arto="http://schemas.microsoft.com/office/word/2006/arto" id="{757A9004-0D1D-4382-848D-C418E9D149D3}"/>
                         </a:ext>
                       </a:extLst>
                     </a:blip>
@@ -15109,9 +15242,9 @@
             <w:tcW w:w="982" w:type="pct"/>
             <w:tcBorders>
               <w:top w:val="single" w:sz="6" w:space="0" w:color="CCCCCC"/>
-              <w:left w:val="single" w:sz="6" w:space="0" w:color="000000"/>
-              <w:bottom w:val="single" w:sz="6" w:space="0" w:color="000000"/>
-              <w:right w:val="single" w:sz="6" w:space="0" w:color="000000"/>
+              <w:left w:val="single" w:sz="6" w:space="0" w:color="000000" w:themeColor="text1"/>
+              <w:bottom w:val="single" w:sz="6" w:space="0" w:color="000000" w:themeColor="text1"/>
+              <w:right w:val="single" w:sz="6" w:space="0" w:color="000000" w:themeColor="text1"/>
             </w:tcBorders>
             <w:shd w:val="clear" w:color="auto" w:fill="9FC5E8"/>
             <w:tcMar>
@@ -15152,10 +15285,10 @@
             <w:tcBorders>
               <w:top w:val="single" w:sz="6" w:space="0" w:color="CCCCCC"/>
               <w:left w:val="single" w:sz="6" w:space="0" w:color="CCCCCC"/>
-              <w:bottom w:val="single" w:sz="6" w:space="0" w:color="000000"/>
-              <w:right w:val="single" w:sz="6" w:space="0" w:color="000000"/>
+              <w:bottom w:val="single" w:sz="6" w:space="0" w:color="000000" w:themeColor="text1"/>
+              <w:right w:val="single" w:sz="6" w:space="0" w:color="000000" w:themeColor="text1"/>
             </w:tcBorders>
-            <w:shd w:val="clear" w:color="auto" w:fill="FFFFFF"/>
+            <w:shd w:val="clear" w:color="auto" w:fill="FFFFFF" w:themeFill="background1"/>
             <w:tcMar>
               <w:top w:w="30" w:type="dxa"/>
               <w:left w:w="45" w:type="dxa"/>
@@ -15198,9 +15331,9 @@
             <w:tcW w:w="982" w:type="pct"/>
             <w:tcBorders>
               <w:top w:val="single" w:sz="6" w:space="0" w:color="CCCCCC"/>
-              <w:left w:val="single" w:sz="6" w:space="0" w:color="000000"/>
-              <w:bottom w:val="single" w:sz="6" w:space="0" w:color="000000"/>
-              <w:right w:val="single" w:sz="6" w:space="0" w:color="000000"/>
+              <w:left w:val="single" w:sz="6" w:space="0" w:color="000000" w:themeColor="text1"/>
+              <w:bottom w:val="single" w:sz="6" w:space="0" w:color="000000" w:themeColor="text1"/>
+              <w:right w:val="single" w:sz="6" w:space="0" w:color="000000" w:themeColor="text1"/>
             </w:tcBorders>
             <w:shd w:val="clear" w:color="auto" w:fill="CCCCCC"/>
             <w:tcMar>
@@ -15241,10 +15374,10 @@
             <w:tcBorders>
               <w:top w:val="single" w:sz="6" w:space="0" w:color="CCCCCC"/>
               <w:left w:val="single" w:sz="6" w:space="0" w:color="CCCCCC"/>
-              <w:bottom w:val="single" w:sz="6" w:space="0" w:color="000000"/>
-              <w:right w:val="single" w:sz="6" w:space="0" w:color="000000"/>
+              <w:bottom w:val="single" w:sz="6" w:space="0" w:color="000000" w:themeColor="text1"/>
+              <w:right w:val="single" w:sz="6" w:space="0" w:color="000000" w:themeColor="text1"/>
             </w:tcBorders>
-            <w:shd w:val="clear" w:color="auto" w:fill="FFFFFF"/>
+            <w:shd w:val="clear" w:color="auto" w:fill="FFFFFF" w:themeFill="background1"/>
             <w:tcMar>
               <w:top w:w="30" w:type="dxa"/>
               <w:left w:w="45" w:type="dxa"/>
@@ -15287,9 +15420,9 @@
             <w:tcW w:w="982" w:type="pct"/>
             <w:tcBorders>
               <w:top w:val="single" w:sz="6" w:space="0" w:color="CCCCCC"/>
-              <w:left w:val="single" w:sz="6" w:space="0" w:color="000000"/>
+              <w:left w:val="single" w:sz="6" w:space="0" w:color="000000" w:themeColor="text1"/>
               <w:bottom w:val="single" w:sz="4" w:space="0" w:color="auto"/>
-              <w:right w:val="single" w:sz="6" w:space="0" w:color="000000"/>
+              <w:right w:val="single" w:sz="6" w:space="0" w:color="000000" w:themeColor="text1"/>
             </w:tcBorders>
             <w:shd w:val="clear" w:color="auto" w:fill="CCCCCC"/>
             <w:tcMar>
@@ -15331,7 +15464,7 @@
               <w:top w:val="single" w:sz="6" w:space="0" w:color="CCCCCC"/>
               <w:left w:val="single" w:sz="6" w:space="0" w:color="CCCCCC"/>
               <w:bottom w:val="single" w:sz="4" w:space="0" w:color="auto"/>
-              <w:right w:val="single" w:sz="6" w:space="0" w:color="000000"/>
+              <w:right w:val="single" w:sz="6" w:space="0" w:color="000000" w:themeColor="text1"/>
             </w:tcBorders>
             <w:tcMar>
               <w:top w:w="30" w:type="dxa"/>
@@ -15421,7 +15554,7 @@
               <w:bottom w:val="single" w:sz="4" w:space="0" w:color="auto"/>
               <w:right w:val="single" w:sz="4" w:space="0" w:color="auto"/>
             </w:tcBorders>
-            <w:shd w:val="clear" w:color="auto" w:fill="FFFFFF"/>
+            <w:shd w:val="clear" w:color="auto" w:fill="FFFFFF" w:themeFill="background1"/>
             <w:tcMar>
               <w:top w:w="30" w:type="dxa"/>
               <w:left w:w="45" w:type="dxa"/>
@@ -15736,7 +15869,7 @@
               <w:bottom w:val="single" w:sz="4" w:space="0" w:color="auto"/>
               <w:right w:val="single" w:sz="4" w:space="0" w:color="auto"/>
             </w:tcBorders>
-            <w:shd w:val="clear" w:color="auto" w:fill="FFFFFF"/>
+            <w:shd w:val="clear" w:color="auto" w:fill="FFFFFF" w:themeFill="background1"/>
             <w:tcMar>
               <w:top w:w="30" w:type="dxa"/>
               <w:left w:w="45" w:type="dxa"/>
@@ -15785,17 +15918,10 @@
             </w:pPr>
             <w:r>
               <w:rPr>
-                <w:rFonts w:ascii="Arial" w:hAnsi="Arial" w:cs="Arial"/>
-                <w:b/>
-                <w:bCs/>
                 <w:noProof/>
-                <w:color w:val="000000"/>
-                <w:sz w:val="20"/>
-                <w:szCs w:val="20"/>
-                <w:lang w:val="es-CO"/>
               </w:rPr>
               <w:drawing>
-                <wp:inline distT="0" distB="0" distL="0" distR="0" wp14:anchorId="277A08E5" wp14:editId="028B2124">
+                <wp:inline distT="0" distB="0" distL="0" distR="0" wp14:anchorId="277A08E5" wp14:editId="4460295D">
                   <wp:extent cx="2468751" cy="1168173"/>
                   <wp:effectExtent l="0" t="0" r="0" b="635"/>
                   <wp:docPr id="5" name="Imagen 5" descr="Imagen que contiene Diagrama&#10;&#10;Descripción generada automáticamente"/>
@@ -15806,7 +15932,7 @@
                     <a:graphicData uri="http://schemas.openxmlformats.org/drawingml/2006/picture">
                       <pic:pic xmlns:pic="http://schemas.openxmlformats.org/drawingml/2006/picture">
                         <pic:nvPicPr>
-                          <pic:cNvPr id="5" name="Imagen 5" descr="Imagen que contiene Diagrama&#10;&#10;Descripción generada automáticamente"/>
+                          <pic:cNvPr id="0" name="Imagen 5"/>
                           <pic:cNvPicPr/>
                         </pic:nvPicPr>
                         <pic:blipFill>
@@ -15824,7 +15950,7 @@
                         <pic:spPr>
                           <a:xfrm>
                             <a:off x="0" y="0"/>
-                            <a:ext cx="2474981" cy="1171121"/>
+                            <a:ext cx="2468751" cy="1168173"/>
                           </a:xfrm>
                           <a:prstGeom prst="rect">
                             <a:avLst/>
@@ -15838,17 +15964,10 @@
             </w:r>
             <w:r>
               <w:rPr>
-                <w:rFonts w:ascii="Arial" w:hAnsi="Arial" w:cs="Arial"/>
-                <w:b/>
-                <w:bCs/>
                 <w:noProof/>
-                <w:color w:val="000000"/>
-                <w:sz w:val="20"/>
-                <w:szCs w:val="20"/>
-                <w:lang w:val="es-CO"/>
               </w:rPr>
               <w:drawing>
-                <wp:inline distT="0" distB="0" distL="0" distR="0" wp14:anchorId="044E9E93" wp14:editId="1120659E">
+                <wp:inline distT="0" distB="0" distL="0" distR="0" wp14:anchorId="044E9E93" wp14:editId="08DD0F78">
                   <wp:extent cx="2592198" cy="965151"/>
                   <wp:effectExtent l="0" t="0" r="0" b="635"/>
                   <wp:docPr id="6" name="Imagen 6" descr="Interfaz de usuario gráfica, Aplicación&#10;&#10;Descripción generada automáticamente"/>
@@ -15859,7 +15978,7 @@
                     <a:graphicData uri="http://schemas.openxmlformats.org/drawingml/2006/picture">
                       <pic:pic xmlns:pic="http://schemas.openxmlformats.org/drawingml/2006/picture">
                         <pic:nvPicPr>
-                          <pic:cNvPr id="6" name="Imagen 6" descr="Interfaz de usuario gráfica, Aplicación&#10;&#10;Descripción generada automáticamente"/>
+                          <pic:cNvPr id="0" name="Imagen 6"/>
                           <pic:cNvPicPr/>
                         </pic:nvPicPr>
                         <pic:blipFill>
@@ -15877,7 +15996,7 @@
                         <pic:spPr>
                           <a:xfrm>
                             <a:off x="0" y="0"/>
-                            <a:ext cx="2607729" cy="970934"/>
+                            <a:ext cx="2592198" cy="965151"/>
                           </a:xfrm>
                           <a:prstGeom prst="rect">
                             <a:avLst/>
@@ -15891,17 +16010,10 @@
             </w:r>
             <w:r>
               <w:rPr>
-                <w:rFonts w:ascii="Arial" w:hAnsi="Arial" w:cs="Arial"/>
-                <w:b/>
-                <w:bCs/>
                 <w:noProof/>
-                <w:color w:val="000000"/>
-                <w:sz w:val="20"/>
-                <w:szCs w:val="20"/>
-                <w:lang w:val="es-CO"/>
               </w:rPr>
               <w:drawing>
-                <wp:inline distT="0" distB="0" distL="0" distR="0" wp14:anchorId="781E3946" wp14:editId="599B8B50">
+                <wp:inline distT="0" distB="0" distL="0" distR="0" wp14:anchorId="781E3946" wp14:editId="2C50408F">
                   <wp:extent cx="2894202" cy="1125213"/>
                   <wp:effectExtent l="0" t="0" r="1905" b="5715"/>
                   <wp:docPr id="8" name="Imagen 8" descr="Interfaz de usuario gráfica, Aplicación, Correo electrónico&#10;&#10;Descripción generada automáticamente"/>
@@ -15912,7 +16024,7 @@
                     <a:graphicData uri="http://schemas.openxmlformats.org/drawingml/2006/picture">
                       <pic:pic xmlns:pic="http://schemas.openxmlformats.org/drawingml/2006/picture">
                         <pic:nvPicPr>
-                          <pic:cNvPr id="8" name="Imagen 8" descr="Interfaz de usuario gráfica, Aplicación, Correo electrónico&#10;&#10;Descripción generada automáticamente"/>
+                          <pic:cNvPr id="0" name="Imagen 8"/>
                           <pic:cNvPicPr/>
                         </pic:nvPicPr>
                         <pic:blipFill>
@@ -15930,7 +16042,7 @@
                         <pic:spPr>
                           <a:xfrm>
                             <a:off x="0" y="0"/>
-                            <a:ext cx="2904401" cy="1129178"/>
+                            <a:ext cx="2894202" cy="1125213"/>
                           </a:xfrm>
                           <a:prstGeom prst="rect">
                             <a:avLst/>
@@ -15944,17 +16056,10 @@
             </w:r>
             <w:r>
               <w:rPr>
-                <w:rFonts w:ascii="Arial" w:hAnsi="Arial" w:cs="Arial"/>
-                <w:b/>
-                <w:bCs/>
                 <w:noProof/>
-                <w:color w:val="000000"/>
-                <w:sz w:val="20"/>
-                <w:szCs w:val="20"/>
-                <w:lang w:val="es-CO"/>
               </w:rPr>
               <w:drawing>
-                <wp:inline distT="0" distB="0" distL="0" distR="0" wp14:anchorId="6B8F868F" wp14:editId="0DEAB368">
+                <wp:inline distT="0" distB="0" distL="0" distR="0" wp14:anchorId="6B8F868F" wp14:editId="3B19C814">
                   <wp:extent cx="2416029" cy="1603458"/>
                   <wp:effectExtent l="0" t="0" r="0" b="0"/>
                   <wp:docPr id="10" name="Imagen 10" descr="Interfaz de usuario gráfica, Texto, Aplicación, Chat o mensaje de texto&#10;&#10;Descripción generada automáticamente"/>
@@ -15965,7 +16070,7 @@
                     <a:graphicData uri="http://schemas.openxmlformats.org/drawingml/2006/picture">
                       <pic:pic xmlns:pic="http://schemas.openxmlformats.org/drawingml/2006/picture">
                         <pic:nvPicPr>
-                          <pic:cNvPr id="10" name="Imagen 10" descr="Interfaz de usuario gráfica, Texto, Aplicación, Chat o mensaje de texto&#10;&#10;Descripción generada automáticamente"/>
+                          <pic:cNvPr id="0" name="Imagen 10"/>
                           <pic:cNvPicPr/>
                         </pic:nvPicPr>
                         <pic:blipFill>
@@ -15983,7 +16088,7 @@
                         <pic:spPr>
                           <a:xfrm>
                             <a:off x="0" y="0"/>
-                            <a:ext cx="2424388" cy="1609005"/>
+                            <a:ext cx="2416029" cy="1603458"/>
                           </a:xfrm>
                           <a:prstGeom prst="rect">
                             <a:avLst/>
@@ -16043,9 +16148,9 @@
             <w:tcW w:w="982" w:type="pct"/>
             <w:tcBorders>
               <w:top w:val="single" w:sz="6" w:space="0" w:color="CCCCCC"/>
-              <w:left w:val="single" w:sz="6" w:space="0" w:color="000000"/>
-              <w:bottom w:val="single" w:sz="6" w:space="0" w:color="000000"/>
-              <w:right w:val="single" w:sz="6" w:space="0" w:color="000000"/>
+              <w:left w:val="single" w:sz="6" w:space="0" w:color="000000" w:themeColor="text1"/>
+              <w:bottom w:val="single" w:sz="6" w:space="0" w:color="000000" w:themeColor="text1"/>
+              <w:right w:val="single" w:sz="6" w:space="0" w:color="000000" w:themeColor="text1"/>
             </w:tcBorders>
             <w:shd w:val="clear" w:color="auto" w:fill="9FC5E8"/>
             <w:tcMar>
@@ -16087,10 +16192,10 @@
             <w:tcBorders>
               <w:top w:val="single" w:sz="6" w:space="0" w:color="CCCCCC"/>
               <w:left w:val="single" w:sz="6" w:space="0" w:color="CCCCCC"/>
-              <w:bottom w:val="single" w:sz="6" w:space="0" w:color="000000"/>
-              <w:right w:val="single" w:sz="6" w:space="0" w:color="000000"/>
+              <w:bottom w:val="single" w:sz="6" w:space="0" w:color="000000" w:themeColor="text1"/>
+              <w:right w:val="single" w:sz="6" w:space="0" w:color="000000" w:themeColor="text1"/>
             </w:tcBorders>
-            <w:shd w:val="clear" w:color="auto" w:fill="FFFFFF"/>
+            <w:shd w:val="clear" w:color="auto" w:fill="FFFFFF" w:themeFill="background1"/>
             <w:tcMar>
               <w:top w:w="30" w:type="dxa"/>
               <w:left w:w="45" w:type="dxa"/>
@@ -16133,9 +16238,9 @@
             <w:tcW w:w="982" w:type="pct"/>
             <w:tcBorders>
               <w:top w:val="single" w:sz="6" w:space="0" w:color="CCCCCC"/>
-              <w:left w:val="single" w:sz="6" w:space="0" w:color="000000"/>
-              <w:bottom w:val="single" w:sz="6" w:space="0" w:color="000000"/>
-              <w:right w:val="single" w:sz="6" w:space="0" w:color="000000"/>
+              <w:left w:val="single" w:sz="6" w:space="0" w:color="000000" w:themeColor="text1"/>
+              <w:bottom w:val="single" w:sz="6" w:space="0" w:color="000000" w:themeColor="text1"/>
+              <w:right w:val="single" w:sz="6" w:space="0" w:color="000000" w:themeColor="text1"/>
             </w:tcBorders>
             <w:shd w:val="clear" w:color="auto" w:fill="CCCCCC"/>
             <w:tcMar>
@@ -16176,10 +16281,10 @@
             <w:tcBorders>
               <w:top w:val="single" w:sz="6" w:space="0" w:color="CCCCCC"/>
               <w:left w:val="single" w:sz="6" w:space="0" w:color="CCCCCC"/>
-              <w:bottom w:val="single" w:sz="6" w:space="0" w:color="000000"/>
-              <w:right w:val="single" w:sz="6" w:space="0" w:color="000000"/>
+              <w:bottom w:val="single" w:sz="6" w:space="0" w:color="000000" w:themeColor="text1"/>
+              <w:right w:val="single" w:sz="6" w:space="0" w:color="000000" w:themeColor="text1"/>
             </w:tcBorders>
-            <w:shd w:val="clear" w:color="auto" w:fill="FFFFFF"/>
+            <w:shd w:val="clear" w:color="auto" w:fill="FFFFFF" w:themeFill="background1"/>
             <w:tcMar>
               <w:top w:w="30" w:type="dxa"/>
               <w:left w:w="45" w:type="dxa"/>
@@ -16233,9 +16338,9 @@
             <w:tcW w:w="982" w:type="pct"/>
             <w:tcBorders>
               <w:top w:val="single" w:sz="6" w:space="0" w:color="CCCCCC"/>
-              <w:left w:val="single" w:sz="6" w:space="0" w:color="000000"/>
+              <w:left w:val="single" w:sz="6" w:space="0" w:color="000000" w:themeColor="text1"/>
               <w:bottom w:val="single" w:sz="4" w:space="0" w:color="auto"/>
-              <w:right w:val="single" w:sz="6" w:space="0" w:color="000000"/>
+              <w:right w:val="single" w:sz="6" w:space="0" w:color="000000" w:themeColor="text1"/>
             </w:tcBorders>
             <w:shd w:val="clear" w:color="auto" w:fill="CCCCCC"/>
             <w:tcMar>
@@ -16277,7 +16382,7 @@
               <w:top w:val="single" w:sz="6" w:space="0" w:color="CCCCCC"/>
               <w:left w:val="single" w:sz="6" w:space="0" w:color="CCCCCC"/>
               <w:bottom w:val="single" w:sz="4" w:space="0" w:color="auto"/>
-              <w:right w:val="single" w:sz="6" w:space="0" w:color="000000"/>
+              <w:right w:val="single" w:sz="6" w:space="0" w:color="000000" w:themeColor="text1"/>
             </w:tcBorders>
             <w:tcMar>
               <w:top w:w="30" w:type="dxa"/>
@@ -16378,7 +16483,7 @@
               <w:bottom w:val="single" w:sz="4" w:space="0" w:color="auto"/>
               <w:right w:val="single" w:sz="4" w:space="0" w:color="auto"/>
             </w:tcBorders>
-            <w:shd w:val="clear" w:color="auto" w:fill="FFFFFF"/>
+            <w:shd w:val="clear" w:color="auto" w:fill="FFFFFF" w:themeFill="background1"/>
             <w:tcMar>
               <w:top w:w="30" w:type="dxa"/>
               <w:left w:w="45" w:type="dxa"/>
@@ -16643,7 +16748,7 @@
               <w:bottom w:val="single" w:sz="4" w:space="0" w:color="auto"/>
               <w:right w:val="single" w:sz="4" w:space="0" w:color="auto"/>
             </w:tcBorders>
-            <w:shd w:val="clear" w:color="auto" w:fill="FFFFFF"/>
+            <w:shd w:val="clear" w:color="auto" w:fill="FFFFFF" w:themeFill="background1"/>
             <w:tcMar>
               <w:top w:w="30" w:type="dxa"/>
               <w:left w:w="45" w:type="dxa"/>
@@ -16692,17 +16797,10 @@
             </w:pPr>
             <w:r>
               <w:rPr>
-                <w:rFonts w:ascii="Arial" w:hAnsi="Arial" w:cs="Arial"/>
-                <w:b/>
-                <w:bCs/>
                 <w:noProof/>
-                <w:color w:val="000000"/>
-                <w:sz w:val="20"/>
-                <w:szCs w:val="20"/>
-                <w:lang w:val="es-CO"/>
               </w:rPr>
               <w:drawing>
-                <wp:inline distT="0" distB="0" distL="0" distR="0" wp14:anchorId="18DCD895" wp14:editId="0749F6BA">
+                <wp:inline distT="0" distB="0" distL="0" distR="0" wp14:anchorId="18DCD895" wp14:editId="1E1ED5A4">
                   <wp:extent cx="3137482" cy="1644162"/>
                   <wp:effectExtent l="0" t="0" r="0" b="0"/>
                   <wp:docPr id="11" name="Imagen 11" descr="Interfaz de usuario gráfica, Sitio web, Mapa&#10;&#10;Descripción generada automáticamente"/>
@@ -16713,7 +16811,7 @@
                     <a:graphicData uri="http://schemas.openxmlformats.org/drawingml/2006/picture">
                       <pic:pic xmlns:pic="http://schemas.openxmlformats.org/drawingml/2006/picture">
                         <pic:nvPicPr>
-                          <pic:cNvPr id="11" name="Imagen 11" descr="Interfaz de usuario gráfica, Sitio web, Mapa&#10;&#10;Descripción generada automáticamente"/>
+                          <pic:cNvPr id="0" name="Imagen 11"/>
                           <pic:cNvPicPr/>
                         </pic:nvPicPr>
                         <pic:blipFill>
@@ -16731,7 +16829,7 @@
                         <pic:spPr>
                           <a:xfrm>
                             <a:off x="0" y="0"/>
-                            <a:ext cx="3149934" cy="1650687"/>
+                            <a:ext cx="3137482" cy="1644162"/>
                           </a:xfrm>
                           <a:prstGeom prst="rect">
                             <a:avLst/>
@@ -16745,17 +16843,10 @@
             </w:r>
             <w:r>
               <w:rPr>
-                <w:rFonts w:ascii="Arial" w:hAnsi="Arial" w:cs="Arial"/>
-                <w:b/>
-                <w:bCs/>
                 <w:noProof/>
-                <w:color w:val="000000"/>
-                <w:sz w:val="20"/>
-                <w:szCs w:val="20"/>
-                <w:lang w:val="es-CO"/>
               </w:rPr>
               <w:drawing>
-                <wp:inline distT="0" distB="0" distL="0" distR="0" wp14:anchorId="6399ADCE" wp14:editId="2E0BB458">
+                <wp:inline distT="0" distB="0" distL="0" distR="0" wp14:anchorId="6399ADCE" wp14:editId="1D43F1BB">
                   <wp:extent cx="3087148" cy="1473651"/>
                   <wp:effectExtent l="0" t="0" r="0" b="0"/>
                   <wp:docPr id="12" name="Imagen 12" descr="Interfaz de usuario gráfica, Aplicación, Teams&#10;&#10;Descripción generada automáticamente"/>
@@ -16766,7 +16857,7 @@
                     <a:graphicData uri="http://schemas.openxmlformats.org/drawingml/2006/picture">
                       <pic:pic xmlns:pic="http://schemas.openxmlformats.org/drawingml/2006/picture">
                         <pic:nvPicPr>
-                          <pic:cNvPr id="12" name="Imagen 12" descr="Interfaz de usuario gráfica, Aplicación, Teams&#10;&#10;Descripción generada automáticamente"/>
+                          <pic:cNvPr id="0" name="Imagen 12"/>
                           <pic:cNvPicPr/>
                         </pic:nvPicPr>
                         <pic:blipFill>
@@ -16784,7 +16875,7 @@
                         <pic:spPr>
                           <a:xfrm>
                             <a:off x="0" y="0"/>
-                            <a:ext cx="3105964" cy="1482633"/>
+                            <a:ext cx="3087148" cy="1473651"/>
                           </a:xfrm>
                           <a:prstGeom prst="rect">
                             <a:avLst/>
@@ -16798,17 +16889,10 @@
             </w:r>
             <w:r>
               <w:rPr>
-                <w:rFonts w:ascii="Arial" w:hAnsi="Arial" w:cs="Arial"/>
-                <w:b/>
-                <w:bCs/>
                 <w:noProof/>
-                <w:color w:val="000000"/>
-                <w:sz w:val="20"/>
-                <w:szCs w:val="20"/>
-                <w:lang w:val="es-CO"/>
               </w:rPr>
               <w:drawing>
-                <wp:inline distT="0" distB="0" distL="0" distR="0" wp14:anchorId="36535D45" wp14:editId="6ACB384D">
+                <wp:inline distT="0" distB="0" distL="0" distR="0" wp14:anchorId="36535D45" wp14:editId="0F0AD650">
                   <wp:extent cx="3032620" cy="1420083"/>
                   <wp:effectExtent l="0" t="0" r="3175" b="2540"/>
                   <wp:docPr id="15" name="Imagen 15" descr="Interfaz de usuario gráfica, Aplicación, Mapa&#10;&#10;Descripción generada automáticamente"/>
@@ -16819,7 +16903,7 @@
                     <a:graphicData uri="http://schemas.openxmlformats.org/drawingml/2006/picture">
                       <pic:pic xmlns:pic="http://schemas.openxmlformats.org/drawingml/2006/picture">
                         <pic:nvPicPr>
-                          <pic:cNvPr id="15" name="Imagen 15" descr="Interfaz de usuario gráfica, Aplicación, Mapa&#10;&#10;Descripción generada automáticamente"/>
+                          <pic:cNvPr id="0" name="Imagen 15"/>
                           <pic:cNvPicPr/>
                         </pic:nvPicPr>
                         <pic:blipFill>
@@ -16837,7 +16921,7 @@
                         <pic:spPr>
                           <a:xfrm>
                             <a:off x="0" y="0"/>
-                            <a:ext cx="3045065" cy="1425911"/>
+                            <a:ext cx="3032620" cy="1420083"/>
                           </a:xfrm>
                           <a:prstGeom prst="rect">
                             <a:avLst/>
@@ -16865,17 +16949,10 @@
             </w:pPr>
             <w:r>
               <w:rPr>
-                <w:rFonts w:ascii="Arial" w:hAnsi="Arial" w:cs="Arial"/>
-                <w:b/>
-                <w:bCs/>
                 <w:noProof/>
-                <w:color w:val="000000"/>
-                <w:sz w:val="20"/>
-                <w:szCs w:val="20"/>
-                <w:lang w:val="es-CO"/>
               </w:rPr>
               <w:drawing>
-                <wp:inline distT="0" distB="0" distL="0" distR="0" wp14:anchorId="63A36B04" wp14:editId="36F5450E">
+                <wp:inline distT="0" distB="0" distL="0" distR="0" wp14:anchorId="63A36B04" wp14:editId="465D1EF8">
                   <wp:extent cx="2441196" cy="1225102"/>
                   <wp:effectExtent l="0" t="0" r="0" b="0"/>
                   <wp:docPr id="18" name="Imagen 18" descr="Interfaz de usuario gráfica, Texto, Aplicación, Chat o mensaje de texto&#10;&#10;Descripción generada automáticamente"/>
@@ -16886,7 +16963,7 @@
                     <a:graphicData uri="http://schemas.openxmlformats.org/drawingml/2006/picture">
                       <pic:pic xmlns:pic="http://schemas.openxmlformats.org/drawingml/2006/picture">
                         <pic:nvPicPr>
-                          <pic:cNvPr id="18" name="Imagen 18" descr="Interfaz de usuario gráfica, Texto, Aplicación, Chat o mensaje de texto&#10;&#10;Descripción generada automáticamente"/>
+                          <pic:cNvPr id="0" name="Imagen 18"/>
                           <pic:cNvPicPr/>
                         </pic:nvPicPr>
                         <pic:blipFill>
@@ -16904,7 +16981,7 @@
                         <pic:spPr>
                           <a:xfrm>
                             <a:off x="0" y="0"/>
-                            <a:ext cx="2448540" cy="1228788"/>
+                            <a:ext cx="2441196" cy="1225102"/>
                           </a:xfrm>
                           <a:prstGeom prst="rect">
                             <a:avLst/>
@@ -16950,9 +17027,9 @@
             <w:tcW w:w="982" w:type="pct"/>
             <w:tcBorders>
               <w:top w:val="single" w:sz="6" w:space="0" w:color="CCCCCC"/>
-              <w:left w:val="single" w:sz="6" w:space="0" w:color="000000"/>
-              <w:bottom w:val="single" w:sz="6" w:space="0" w:color="000000"/>
-              <w:right w:val="single" w:sz="6" w:space="0" w:color="000000"/>
+              <w:left w:val="single" w:sz="6" w:space="0" w:color="000000" w:themeColor="text1"/>
+              <w:bottom w:val="single" w:sz="6" w:space="0" w:color="000000" w:themeColor="text1"/>
+              <w:right w:val="single" w:sz="6" w:space="0" w:color="000000" w:themeColor="text1"/>
             </w:tcBorders>
             <w:shd w:val="clear" w:color="auto" w:fill="9FC5E8"/>
             <w:tcMar>
@@ -16994,10 +17071,10 @@
             <w:tcBorders>
               <w:top w:val="single" w:sz="6" w:space="0" w:color="CCCCCC"/>
               <w:left w:val="single" w:sz="6" w:space="0" w:color="CCCCCC"/>
-              <w:bottom w:val="single" w:sz="6" w:space="0" w:color="000000"/>
-              <w:right w:val="single" w:sz="6" w:space="0" w:color="000000"/>
+              <w:bottom w:val="single" w:sz="6" w:space="0" w:color="000000" w:themeColor="text1"/>
+              <w:right w:val="single" w:sz="6" w:space="0" w:color="000000" w:themeColor="text1"/>
             </w:tcBorders>
-            <w:shd w:val="clear" w:color="auto" w:fill="FFFFFF"/>
+            <w:shd w:val="clear" w:color="auto" w:fill="FFFFFF" w:themeFill="background1"/>
             <w:tcMar>
               <w:top w:w="30" w:type="dxa"/>
               <w:left w:w="45" w:type="dxa"/>
@@ -17040,9 +17117,9 @@
             <w:tcW w:w="982" w:type="pct"/>
             <w:tcBorders>
               <w:top w:val="single" w:sz="6" w:space="0" w:color="CCCCCC"/>
-              <w:left w:val="single" w:sz="6" w:space="0" w:color="000000"/>
-              <w:bottom w:val="single" w:sz="6" w:space="0" w:color="000000"/>
-              <w:right w:val="single" w:sz="6" w:space="0" w:color="000000"/>
+              <w:left w:val="single" w:sz="6" w:space="0" w:color="000000" w:themeColor="text1"/>
+              <w:bottom w:val="single" w:sz="6" w:space="0" w:color="000000" w:themeColor="text1"/>
+              <w:right w:val="single" w:sz="6" w:space="0" w:color="000000" w:themeColor="text1"/>
             </w:tcBorders>
             <w:shd w:val="clear" w:color="auto" w:fill="CCCCCC"/>
             <w:tcMar>
@@ -17083,10 +17160,10 @@
             <w:tcBorders>
               <w:top w:val="single" w:sz="6" w:space="0" w:color="CCCCCC"/>
               <w:left w:val="single" w:sz="6" w:space="0" w:color="CCCCCC"/>
-              <w:bottom w:val="single" w:sz="6" w:space="0" w:color="000000"/>
-              <w:right w:val="single" w:sz="6" w:space="0" w:color="000000"/>
+              <w:bottom w:val="single" w:sz="6" w:space="0" w:color="000000" w:themeColor="text1"/>
+              <w:right w:val="single" w:sz="6" w:space="0" w:color="000000" w:themeColor="text1"/>
             </w:tcBorders>
-            <w:shd w:val="clear" w:color="auto" w:fill="FFFFFF"/>
+            <w:shd w:val="clear" w:color="auto" w:fill="FFFFFF" w:themeFill="background1"/>
             <w:tcMar>
               <w:top w:w="30" w:type="dxa"/>
               <w:left w:w="45" w:type="dxa"/>
@@ -17140,9 +17217,9 @@
             <w:tcW w:w="982" w:type="pct"/>
             <w:tcBorders>
               <w:top w:val="single" w:sz="6" w:space="0" w:color="CCCCCC"/>
-              <w:left w:val="single" w:sz="6" w:space="0" w:color="000000"/>
+              <w:left w:val="single" w:sz="6" w:space="0" w:color="000000" w:themeColor="text1"/>
               <w:bottom w:val="single" w:sz="4" w:space="0" w:color="auto"/>
-              <w:right w:val="single" w:sz="6" w:space="0" w:color="000000"/>
+              <w:right w:val="single" w:sz="6" w:space="0" w:color="000000" w:themeColor="text1"/>
             </w:tcBorders>
             <w:shd w:val="clear" w:color="auto" w:fill="CCCCCC"/>
             <w:tcMar>
@@ -17184,7 +17261,7 @@
               <w:top w:val="single" w:sz="6" w:space="0" w:color="CCCCCC"/>
               <w:left w:val="single" w:sz="6" w:space="0" w:color="CCCCCC"/>
               <w:bottom w:val="single" w:sz="4" w:space="0" w:color="auto"/>
-              <w:right w:val="single" w:sz="6" w:space="0" w:color="000000"/>
+              <w:right w:val="single" w:sz="6" w:space="0" w:color="000000" w:themeColor="text1"/>
             </w:tcBorders>
             <w:tcMar>
               <w:top w:w="30" w:type="dxa"/>
@@ -17285,7 +17362,7 @@
               <w:bottom w:val="single" w:sz="4" w:space="0" w:color="auto"/>
               <w:right w:val="single" w:sz="4" w:space="0" w:color="auto"/>
             </w:tcBorders>
-            <w:shd w:val="clear" w:color="auto" w:fill="FFFFFF"/>
+            <w:shd w:val="clear" w:color="auto" w:fill="FFFFFF" w:themeFill="background1"/>
             <w:tcMar>
               <w:top w:w="30" w:type="dxa"/>
               <w:left w:w="45" w:type="dxa"/>
@@ -17612,7 +17689,7 @@
               <w:bottom w:val="single" w:sz="4" w:space="0" w:color="auto"/>
               <w:right w:val="single" w:sz="4" w:space="0" w:color="auto"/>
             </w:tcBorders>
-            <w:shd w:val="clear" w:color="auto" w:fill="FFFFFF"/>
+            <w:shd w:val="clear" w:color="auto" w:fill="FFFFFF" w:themeFill="background1"/>
             <w:tcMar>
               <w:top w:w="30" w:type="dxa"/>
               <w:left w:w="45" w:type="dxa"/>
@@ -17661,17 +17738,10 @@
             </w:pPr>
             <w:r>
               <w:rPr>
-                <w:rFonts w:ascii="Arial" w:hAnsi="Arial" w:cs="Arial"/>
-                <w:b/>
-                <w:bCs/>
                 <w:noProof/>
-                <w:color w:val="000000"/>
-                <w:sz w:val="20"/>
-                <w:szCs w:val="20"/>
-                <w:lang w:val="es-CO"/>
               </w:rPr>
               <w:drawing>
-                <wp:inline distT="0" distB="0" distL="0" distR="0" wp14:anchorId="7F9D5EB5" wp14:editId="5EC22ED9">
+                <wp:inline distT="0" distB="0" distL="0" distR="0" wp14:anchorId="7F9D5EB5" wp14:editId="214DF50D">
                   <wp:extent cx="2935605" cy="1397235"/>
                   <wp:effectExtent l="0" t="0" r="0" b="0"/>
                   <wp:docPr id="19" name="Imagen 19" descr="Interfaz de usuario gráfica, Aplicación, Teams&#10;&#10;Descripción generada automáticamente"/>
@@ -17682,7 +17752,7 @@
                     <a:graphicData uri="http://schemas.openxmlformats.org/drawingml/2006/picture">
                       <pic:pic xmlns:pic="http://schemas.openxmlformats.org/drawingml/2006/picture">
                         <pic:nvPicPr>
-                          <pic:cNvPr id="19" name="Imagen 19" descr="Interfaz de usuario gráfica, Aplicación, Teams&#10;&#10;Descripción generada automáticamente"/>
+                          <pic:cNvPr id="0" name="Imagen 19"/>
                           <pic:cNvPicPr/>
                         </pic:nvPicPr>
                         <pic:blipFill>
@@ -17700,7 +17770,7 @@
                         <pic:spPr>
                           <a:xfrm>
                             <a:off x="0" y="0"/>
-                            <a:ext cx="2952008" cy="1405042"/>
+                            <a:ext cx="2935605" cy="1397235"/>
                           </a:xfrm>
                           <a:prstGeom prst="rect">
                             <a:avLst/>
@@ -17754,17 +17824,10 @@
             </w:pPr>
             <w:r>
               <w:rPr>
-                <w:rFonts w:ascii="Arial" w:hAnsi="Arial" w:cs="Arial"/>
-                <w:b/>
-                <w:bCs/>
                 <w:noProof/>
-                <w:color w:val="000000"/>
-                <w:sz w:val="20"/>
-                <w:szCs w:val="20"/>
-                <w:lang w:val="es-CO"/>
               </w:rPr>
               <w:drawing>
-                <wp:inline distT="0" distB="0" distL="0" distR="0" wp14:anchorId="70077EA5" wp14:editId="3B0B18B9">
+                <wp:inline distT="0" distB="0" distL="0" distR="0" wp14:anchorId="70077EA5" wp14:editId="4ED53866">
                   <wp:extent cx="2935605" cy="1687659"/>
                   <wp:effectExtent l="0" t="0" r="0" b="1905"/>
                   <wp:docPr id="20" name="Imagen 20" descr="Interfaz de usuario gráfica, Aplicación, Correo electrónico&#10;&#10;Descripción generada automáticamente"/>
@@ -17775,7 +17838,7 @@
                     <a:graphicData uri="http://schemas.openxmlformats.org/drawingml/2006/picture">
                       <pic:pic xmlns:pic="http://schemas.openxmlformats.org/drawingml/2006/picture">
                         <pic:nvPicPr>
-                          <pic:cNvPr id="20" name="Imagen 20" descr="Interfaz de usuario gráfica, Aplicación, Correo electrónico&#10;&#10;Descripción generada automáticamente"/>
+                          <pic:cNvPr id="0" name="Imagen 20"/>
                           <pic:cNvPicPr/>
                         </pic:nvPicPr>
                         <pic:blipFill>
@@ -17793,7 +17856,7 @@
                         <pic:spPr>
                           <a:xfrm>
                             <a:off x="0" y="0"/>
-                            <a:ext cx="2956808" cy="1699848"/>
+                            <a:ext cx="2935605" cy="1687659"/>
                           </a:xfrm>
                           <a:prstGeom prst="rect">
                             <a:avLst/>
@@ -17861,17 +17924,10 @@
             </w:pPr>
             <w:r>
               <w:rPr>
-                <w:rFonts w:ascii="Arial" w:hAnsi="Arial" w:cs="Arial"/>
-                <w:b/>
-                <w:bCs/>
                 <w:noProof/>
-                <w:color w:val="000000"/>
-                <w:sz w:val="20"/>
-                <w:szCs w:val="20"/>
-                <w:lang w:val="es-CO"/>
               </w:rPr>
               <w:drawing>
-                <wp:inline distT="0" distB="0" distL="0" distR="0" wp14:anchorId="3833186E" wp14:editId="6DBC8A5A">
+                <wp:inline distT="0" distB="0" distL="0" distR="0" wp14:anchorId="3833186E" wp14:editId="7BA05508">
                   <wp:extent cx="2936146" cy="1367691"/>
                   <wp:effectExtent l="0" t="0" r="0" b="4445"/>
                   <wp:docPr id="22" name="Imagen 22" descr="Interfaz de usuario gráfica, Aplicación&#10;&#10;Descripción generada automáticamente"/>
@@ -17882,7 +17938,7 @@
                     <a:graphicData uri="http://schemas.openxmlformats.org/drawingml/2006/picture">
                       <pic:pic xmlns:pic="http://schemas.openxmlformats.org/drawingml/2006/picture">
                         <pic:nvPicPr>
-                          <pic:cNvPr id="22" name="Imagen 22" descr="Interfaz de usuario gráfica, Aplicación&#10;&#10;Descripción generada automáticamente"/>
+                          <pic:cNvPr id="0" name="Imagen 22"/>
                           <pic:cNvPicPr/>
                         </pic:nvPicPr>
                         <pic:blipFill>
@@ -17900,7 +17956,7 @@
                         <pic:spPr>
                           <a:xfrm>
                             <a:off x="0" y="0"/>
-                            <a:ext cx="2953679" cy="1375858"/>
+                            <a:ext cx="2936146" cy="1367691"/>
                           </a:xfrm>
                           <a:prstGeom prst="rect">
                             <a:avLst/>
@@ -17942,18 +17998,11 @@
             </w:pPr>
             <w:r>
               <w:rPr>
-                <w:rFonts w:ascii="Arial" w:hAnsi="Arial" w:cs="Arial"/>
-                <w:b/>
-                <w:bCs/>
                 <w:noProof/>
-                <w:color w:val="000000"/>
-                <w:sz w:val="20"/>
-                <w:szCs w:val="20"/>
-                <w:lang w:val="es-CO"/>
               </w:rPr>
               <w:lastRenderedPageBreak/>
               <w:drawing>
-                <wp:inline distT="0" distB="0" distL="0" distR="0" wp14:anchorId="65C320A5" wp14:editId="38DCAFAA">
+                <wp:inline distT="0" distB="0" distL="0" distR="0" wp14:anchorId="65C320A5" wp14:editId="4166DA67">
                   <wp:extent cx="2983553" cy="1451295"/>
                   <wp:effectExtent l="0" t="0" r="1270" b="0"/>
                   <wp:docPr id="24" name="Imagen 24" descr="Interfaz de usuario gráfica, Tabla&#10;&#10;Descripción generada automáticamente"/>
@@ -17964,7 +18013,7 @@
                     <a:graphicData uri="http://schemas.openxmlformats.org/drawingml/2006/picture">
                       <pic:pic xmlns:pic="http://schemas.openxmlformats.org/drawingml/2006/picture">
                         <pic:nvPicPr>
-                          <pic:cNvPr id="24" name="Imagen 24" descr="Interfaz de usuario gráfica, Tabla&#10;&#10;Descripción generada automáticamente"/>
+                          <pic:cNvPr id="0" name="Imagen 24"/>
                           <pic:cNvPicPr/>
                         </pic:nvPicPr>
                         <pic:blipFill>
@@ -17982,7 +18031,7 @@
                         <pic:spPr>
                           <a:xfrm>
                             <a:off x="0" y="0"/>
-                            <a:ext cx="3007132" cy="1462765"/>
+                            <a:ext cx="2983553" cy="1451295"/>
                           </a:xfrm>
                           <a:prstGeom prst="rect">
                             <a:avLst/>
@@ -18036,17 +18085,10 @@
             </w:pPr>
             <w:r>
               <w:rPr>
-                <w:rFonts w:ascii="Arial" w:hAnsi="Arial" w:cs="Arial"/>
-                <w:b/>
-                <w:bCs/>
                 <w:noProof/>
-                <w:color w:val="000000"/>
-                <w:sz w:val="20"/>
-                <w:szCs w:val="20"/>
-                <w:lang w:val="es-CO"/>
               </w:rPr>
               <w:drawing>
-                <wp:inline distT="0" distB="0" distL="0" distR="0" wp14:anchorId="06531546" wp14:editId="27DA5BEC">
+                <wp:inline distT="0" distB="0" distL="0" distR="0" wp14:anchorId="06531546" wp14:editId="4B57A196">
                   <wp:extent cx="3010535" cy="1502693"/>
                   <wp:effectExtent l="0" t="0" r="0" b="0"/>
                   <wp:docPr id="25" name="Imagen 25" descr="Interfaz de usuario gráfica, Aplicación&#10;&#10;Descripción generada automáticamente"/>
@@ -18057,7 +18099,7 @@
                     <a:graphicData uri="http://schemas.openxmlformats.org/drawingml/2006/picture">
                       <pic:pic xmlns:pic="http://schemas.openxmlformats.org/drawingml/2006/picture">
                         <pic:nvPicPr>
-                          <pic:cNvPr id="25" name="Imagen 25" descr="Interfaz de usuario gráfica, Aplicación&#10;&#10;Descripción generada automáticamente"/>
+                          <pic:cNvPr id="0" name="Imagen 25"/>
                           <pic:cNvPicPr/>
                         </pic:nvPicPr>
                         <pic:blipFill>
@@ -18075,7 +18117,7 @@
                         <pic:spPr>
                           <a:xfrm>
                             <a:off x="0" y="0"/>
-                            <a:ext cx="3033308" cy="1514060"/>
+                            <a:ext cx="3010535" cy="1502693"/>
                           </a:xfrm>
                           <a:prstGeom prst="rect">
                             <a:avLst/>
@@ -18103,17 +18145,10 @@
             </w:pPr>
             <w:r>
               <w:rPr>
-                <w:rFonts w:ascii="Arial" w:hAnsi="Arial" w:cs="Arial"/>
-                <w:b/>
-                <w:bCs/>
                 <w:noProof/>
-                <w:color w:val="000000"/>
-                <w:sz w:val="20"/>
-                <w:szCs w:val="20"/>
-                <w:lang w:val="es-CO"/>
               </w:rPr>
               <w:drawing>
-                <wp:inline distT="0" distB="0" distL="0" distR="0" wp14:anchorId="1FB84DBB" wp14:editId="0D1B7309">
+                <wp:inline distT="0" distB="0" distL="0" distR="0" wp14:anchorId="1FB84DBB" wp14:editId="1BB7E03C">
                   <wp:extent cx="2118220" cy="1312799"/>
                   <wp:effectExtent l="0" t="0" r="3175" b="0"/>
                   <wp:docPr id="26" name="Imagen 26" descr="Interfaz de usuario gráfica, Aplicación&#10;&#10;Descripción generada automáticamente"/>
@@ -18124,7 +18159,7 @@
                     <a:graphicData uri="http://schemas.openxmlformats.org/drawingml/2006/picture">
                       <pic:pic xmlns:pic="http://schemas.openxmlformats.org/drawingml/2006/picture">
                         <pic:nvPicPr>
-                          <pic:cNvPr id="26" name="Imagen 26" descr="Interfaz de usuario gráfica, Aplicación&#10;&#10;Descripción generada automáticamente"/>
+                          <pic:cNvPr id="0" name="Imagen 26"/>
                           <pic:cNvPicPr/>
                         </pic:nvPicPr>
                         <pic:blipFill>
@@ -18142,7 +18177,7 @@
                         <pic:spPr>
                           <a:xfrm>
                             <a:off x="0" y="0"/>
-                            <a:ext cx="2125868" cy="1317539"/>
+                            <a:ext cx="2118220" cy="1312799"/>
                           </a:xfrm>
                           <a:prstGeom prst="rect">
                             <a:avLst/>
@@ -18170,17 +18205,10 @@
             </w:pPr>
             <w:r>
               <w:rPr>
-                <w:rFonts w:ascii="Arial" w:hAnsi="Arial" w:cs="Arial"/>
-                <w:b/>
-                <w:bCs/>
                 <w:noProof/>
-                <w:color w:val="000000"/>
-                <w:sz w:val="20"/>
-                <w:szCs w:val="20"/>
-                <w:lang w:val="es-CO"/>
               </w:rPr>
               <w:drawing>
-                <wp:inline distT="0" distB="0" distL="0" distR="0" wp14:anchorId="2D498075" wp14:editId="1CD0A477">
+                <wp:inline distT="0" distB="0" distL="0" distR="0" wp14:anchorId="2D498075" wp14:editId="492A01AB">
                   <wp:extent cx="3011078" cy="1518407"/>
                   <wp:effectExtent l="0" t="0" r="0" b="5715"/>
                   <wp:docPr id="27" name="Imagen 27" descr="Interfaz de usuario gráfica, Aplicación, Tabla&#10;&#10;Descripción generada automáticamente"/>
@@ -18191,11 +18219,11 @@
                     <a:graphicData uri="http://schemas.openxmlformats.org/drawingml/2006/picture">
                       <pic:pic xmlns:pic="http://schemas.openxmlformats.org/drawingml/2006/picture">
                         <pic:nvPicPr>
-                          <pic:cNvPr id="27" name="Imagen 27" descr="Interfaz de usuario gráfica, Aplicación, Tabla&#10;&#10;Descripción generada automáticamente"/>
+                          <pic:cNvPr id="0" name="Imagen 27"/>
                           <pic:cNvPicPr/>
                         </pic:nvPicPr>
                         <pic:blipFill>
-                          <a:blip r:embed="rId29" cstate="print">
+                          <a:blip r:embed="rId29">
                             <a:extLst>
                               <a:ext uri="{28A0092B-C50C-407E-A947-70E740481C1C}">
                                 <a14:useLocalDpi xmlns:a14="http://schemas.microsoft.com/office/drawing/2010/main" val="0"/>
@@ -18209,7 +18237,7 @@
                         <pic:spPr>
                           <a:xfrm>
                             <a:off x="0" y="0"/>
-                            <a:ext cx="3019088" cy="1522446"/>
+                            <a:ext cx="3011078" cy="1518407"/>
                           </a:xfrm>
                           <a:prstGeom prst="rect">
                             <a:avLst/>
@@ -18263,17 +18291,10 @@
             </w:pPr>
             <w:r>
               <w:rPr>
-                <w:rFonts w:ascii="Arial" w:hAnsi="Arial" w:cs="Arial"/>
-                <w:b/>
-                <w:bCs/>
                 <w:noProof/>
-                <w:color w:val="000000"/>
-                <w:sz w:val="20"/>
-                <w:szCs w:val="20"/>
-                <w:lang w:val="es-CO"/>
               </w:rPr>
               <w:drawing>
-                <wp:inline distT="0" distB="0" distL="0" distR="0" wp14:anchorId="32B4ED24" wp14:editId="6C9A0100">
+                <wp:inline distT="0" distB="0" distL="0" distR="0" wp14:anchorId="32B4ED24" wp14:editId="3879FDF9">
                   <wp:extent cx="1780936" cy="1552502"/>
                   <wp:effectExtent l="0" t="0" r="0" b="0"/>
                   <wp:docPr id="28" name="Imagen 28" descr="Interfaz de usuario gráfica, Texto, Aplicación, Chat o mensaje de texto&#10;&#10;Descripción generada automáticamente"/>
@@ -18284,7 +18305,7 @@
                     <a:graphicData uri="http://schemas.openxmlformats.org/drawingml/2006/picture">
                       <pic:pic xmlns:pic="http://schemas.openxmlformats.org/drawingml/2006/picture">
                         <pic:nvPicPr>
-                          <pic:cNvPr id="28" name="Imagen 28" descr="Interfaz de usuario gráfica, Texto, Aplicación, Chat o mensaje de texto&#10;&#10;Descripción generada automáticamente"/>
+                          <pic:cNvPr id="0" name="Imagen 28"/>
                           <pic:cNvPicPr/>
                         </pic:nvPicPr>
                         <pic:blipFill>
@@ -18302,7 +18323,7 @@
                         <pic:spPr>
                           <a:xfrm>
                             <a:off x="0" y="0"/>
-                            <a:ext cx="1787060" cy="1557841"/>
+                            <a:ext cx="1780936" cy="1552502"/>
                           </a:xfrm>
                           <a:prstGeom prst="rect">
                             <a:avLst/>
@@ -18330,18 +18351,11 @@
             </w:pPr>
             <w:r>
               <w:rPr>
-                <w:rFonts w:ascii="Arial" w:hAnsi="Arial" w:cs="Arial"/>
-                <w:b/>
-                <w:bCs/>
                 <w:noProof/>
-                <w:color w:val="000000"/>
-                <w:sz w:val="20"/>
-                <w:szCs w:val="20"/>
-                <w:lang w:val="es-CO"/>
               </w:rPr>
               <w:lastRenderedPageBreak/>
               <w:drawing>
-                <wp:inline distT="0" distB="0" distL="0" distR="0" wp14:anchorId="4723D58C" wp14:editId="0464CA30">
+                <wp:inline distT="0" distB="0" distL="0" distR="0" wp14:anchorId="4723D58C" wp14:editId="35E1AA76">
                   <wp:extent cx="3041009" cy="1683926"/>
                   <wp:effectExtent l="0" t="0" r="0" b="5715"/>
                   <wp:docPr id="29" name="Imagen 29" descr="Interfaz de usuario gráfica, Tabla&#10;&#10;Descripción generada automáticamente"/>
@@ -18352,11 +18366,11 @@
                     <a:graphicData uri="http://schemas.openxmlformats.org/drawingml/2006/picture">
                       <pic:pic xmlns:pic="http://schemas.openxmlformats.org/drawingml/2006/picture">
                         <pic:nvPicPr>
-                          <pic:cNvPr id="29" name="Imagen 29" descr="Interfaz de usuario gráfica, Tabla&#10;&#10;Descripción generada automáticamente"/>
+                          <pic:cNvPr id="0" name="Imagen 29"/>
                           <pic:cNvPicPr/>
                         </pic:nvPicPr>
                         <pic:blipFill>
-                          <a:blip r:embed="rId31" cstate="print">
+                          <a:blip r:embed="rId31">
                             <a:extLst>
                               <a:ext uri="{28A0092B-C50C-407E-A947-70E740481C1C}">
                                 <a14:useLocalDpi xmlns:a14="http://schemas.microsoft.com/office/drawing/2010/main" val="0"/>
@@ -18370,7 +18384,7 @@
                         <pic:spPr>
                           <a:xfrm>
                             <a:off x="0" y="0"/>
-                            <a:ext cx="3048184" cy="1687899"/>
+                            <a:ext cx="3041009" cy="1683926"/>
                           </a:xfrm>
                           <a:prstGeom prst="rect">
                             <a:avLst/>
@@ -18416,9 +18430,9 @@
             <w:tcW w:w="982" w:type="pct"/>
             <w:tcBorders>
               <w:top w:val="single" w:sz="6" w:space="0" w:color="CCCCCC"/>
-              <w:left w:val="single" w:sz="6" w:space="0" w:color="000000"/>
-              <w:bottom w:val="single" w:sz="6" w:space="0" w:color="000000"/>
-              <w:right w:val="single" w:sz="6" w:space="0" w:color="000000"/>
+              <w:left w:val="single" w:sz="6" w:space="0" w:color="000000" w:themeColor="text1"/>
+              <w:bottom w:val="single" w:sz="6" w:space="0" w:color="000000" w:themeColor="text1"/>
+              <w:right w:val="single" w:sz="6" w:space="0" w:color="000000" w:themeColor="text1"/>
             </w:tcBorders>
             <w:shd w:val="clear" w:color="auto" w:fill="9FC5E8"/>
             <w:tcMar>
@@ -18459,10 +18473,10 @@
             <w:tcBorders>
               <w:top w:val="single" w:sz="6" w:space="0" w:color="CCCCCC"/>
               <w:left w:val="single" w:sz="6" w:space="0" w:color="CCCCCC"/>
-              <w:bottom w:val="single" w:sz="6" w:space="0" w:color="000000"/>
-              <w:right w:val="single" w:sz="6" w:space="0" w:color="000000"/>
+              <w:bottom w:val="single" w:sz="6" w:space="0" w:color="000000" w:themeColor="text1"/>
+              <w:right w:val="single" w:sz="6" w:space="0" w:color="000000" w:themeColor="text1"/>
             </w:tcBorders>
-            <w:shd w:val="clear" w:color="auto" w:fill="FFFFFF"/>
+            <w:shd w:val="clear" w:color="auto" w:fill="FFFFFF" w:themeFill="background1"/>
             <w:tcMar>
               <w:top w:w="30" w:type="dxa"/>
               <w:left w:w="45" w:type="dxa"/>
@@ -18516,9 +18530,9 @@
             <w:tcW w:w="982" w:type="pct"/>
             <w:tcBorders>
               <w:top w:val="single" w:sz="6" w:space="0" w:color="CCCCCC"/>
-              <w:left w:val="single" w:sz="6" w:space="0" w:color="000000"/>
-              <w:bottom w:val="single" w:sz="6" w:space="0" w:color="000000"/>
-              <w:right w:val="single" w:sz="6" w:space="0" w:color="000000"/>
+              <w:left w:val="single" w:sz="6" w:space="0" w:color="000000" w:themeColor="text1"/>
+              <w:bottom w:val="single" w:sz="6" w:space="0" w:color="000000" w:themeColor="text1"/>
+              <w:right w:val="single" w:sz="6" w:space="0" w:color="000000" w:themeColor="text1"/>
             </w:tcBorders>
             <w:shd w:val="clear" w:color="auto" w:fill="CCCCCC"/>
             <w:tcMar>
@@ -18559,10 +18573,10 @@
             <w:tcBorders>
               <w:top w:val="single" w:sz="6" w:space="0" w:color="CCCCCC"/>
               <w:left w:val="single" w:sz="6" w:space="0" w:color="CCCCCC"/>
-              <w:bottom w:val="single" w:sz="6" w:space="0" w:color="000000"/>
-              <w:right w:val="single" w:sz="6" w:space="0" w:color="000000"/>
+              <w:bottom w:val="single" w:sz="6" w:space="0" w:color="000000" w:themeColor="text1"/>
+              <w:right w:val="single" w:sz="6" w:space="0" w:color="000000" w:themeColor="text1"/>
             </w:tcBorders>
-            <w:shd w:val="clear" w:color="auto" w:fill="FFFFFF"/>
+            <w:shd w:val="clear" w:color="auto" w:fill="FFFFFF" w:themeFill="background1"/>
             <w:tcMar>
               <w:top w:w="30" w:type="dxa"/>
               <w:left w:w="45" w:type="dxa"/>
@@ -18616,9 +18630,9 @@
             <w:tcW w:w="982" w:type="pct"/>
             <w:tcBorders>
               <w:top w:val="single" w:sz="6" w:space="0" w:color="CCCCCC"/>
-              <w:left w:val="single" w:sz="6" w:space="0" w:color="000000"/>
+              <w:left w:val="single" w:sz="6" w:space="0" w:color="000000" w:themeColor="text1"/>
               <w:bottom w:val="single" w:sz="4" w:space="0" w:color="auto"/>
-              <w:right w:val="single" w:sz="6" w:space="0" w:color="000000"/>
+              <w:right w:val="single" w:sz="6" w:space="0" w:color="000000" w:themeColor="text1"/>
             </w:tcBorders>
             <w:shd w:val="clear" w:color="auto" w:fill="CCCCCC"/>
             <w:tcMar>
@@ -18660,7 +18674,7 @@
               <w:top w:val="single" w:sz="6" w:space="0" w:color="CCCCCC"/>
               <w:left w:val="single" w:sz="6" w:space="0" w:color="CCCCCC"/>
               <w:bottom w:val="single" w:sz="4" w:space="0" w:color="auto"/>
-              <w:right w:val="single" w:sz="6" w:space="0" w:color="000000"/>
+              <w:right w:val="single" w:sz="6" w:space="0" w:color="000000" w:themeColor="text1"/>
             </w:tcBorders>
             <w:tcMar>
               <w:top w:w="30" w:type="dxa"/>
@@ -18761,7 +18775,7 @@
               <w:bottom w:val="single" w:sz="4" w:space="0" w:color="auto"/>
               <w:right w:val="single" w:sz="4" w:space="0" w:color="auto"/>
             </w:tcBorders>
-            <w:shd w:val="clear" w:color="auto" w:fill="FFFFFF"/>
+            <w:shd w:val="clear" w:color="auto" w:fill="FFFFFF" w:themeFill="background1"/>
             <w:tcMar>
               <w:top w:w="30" w:type="dxa"/>
               <w:left w:w="45" w:type="dxa"/>
@@ -19026,7 +19040,7 @@
               <w:bottom w:val="single" w:sz="4" w:space="0" w:color="auto"/>
               <w:right w:val="single" w:sz="4" w:space="0" w:color="auto"/>
             </w:tcBorders>
-            <w:shd w:val="clear" w:color="auto" w:fill="FFFFFF"/>
+            <w:shd w:val="clear" w:color="auto" w:fill="FFFFFF" w:themeFill="background1"/>
             <w:tcMar>
               <w:top w:w="30" w:type="dxa"/>
               <w:left w:w="45" w:type="dxa"/>
@@ -19101,17 +19115,10 @@
             </w:pPr>
             <w:r>
               <w:rPr>
-                <w:rFonts w:ascii="Arial" w:hAnsi="Arial" w:cs="Arial"/>
-                <w:b/>
-                <w:bCs/>
                 <w:noProof/>
-                <w:color w:val="000000"/>
-                <w:sz w:val="20"/>
-                <w:szCs w:val="20"/>
-                <w:lang w:val="es-CO"/>
               </w:rPr>
               <w:drawing>
-                <wp:inline distT="0" distB="0" distL="0" distR="0" wp14:anchorId="1212049C" wp14:editId="360EE676">
+                <wp:inline distT="0" distB="0" distL="0" distR="0" wp14:anchorId="1212049C" wp14:editId="1A85C0D9">
                   <wp:extent cx="3628238" cy="1500524"/>
                   <wp:effectExtent l="0" t="0" r="4445" b="0"/>
                   <wp:docPr id="30" name="Imagen 30" descr="Interfaz de usuario gráfica, Aplicación&#10;&#10;Descripción generada automáticamente"/>
@@ -19122,7 +19129,7 @@
                     <a:graphicData uri="http://schemas.openxmlformats.org/drawingml/2006/picture">
                       <pic:pic xmlns:pic="http://schemas.openxmlformats.org/drawingml/2006/picture">
                         <pic:nvPicPr>
-                          <pic:cNvPr id="30" name="Imagen 30" descr="Interfaz de usuario gráfica, Aplicación&#10;&#10;Descripción generada automáticamente"/>
+                          <pic:cNvPr id="0" name="Imagen 30"/>
                           <pic:cNvPicPr/>
                         </pic:nvPicPr>
                         <pic:blipFill>
@@ -19140,7 +19147,7 @@
                         <pic:spPr>
                           <a:xfrm>
                             <a:off x="0" y="0"/>
-                            <a:ext cx="3635843" cy="1503669"/>
+                            <a:ext cx="3628238" cy="1500524"/>
                           </a:xfrm>
                           <a:prstGeom prst="rect">
                             <a:avLst/>
@@ -19194,17 +19201,10 @@
             </w:pPr>
             <w:r>
               <w:rPr>
-                <w:rFonts w:ascii="Arial" w:hAnsi="Arial" w:cs="Arial"/>
-                <w:b/>
-                <w:bCs/>
                 <w:noProof/>
-                <w:color w:val="000000"/>
-                <w:sz w:val="20"/>
-                <w:szCs w:val="20"/>
-                <w:lang w:val="es-CO"/>
               </w:rPr>
               <w:drawing>
-                <wp:inline distT="0" distB="0" distL="0" distR="0" wp14:anchorId="08C796B2" wp14:editId="4FEA9005">
+                <wp:inline distT="0" distB="0" distL="0" distR="0" wp14:anchorId="08C796B2" wp14:editId="5D11CCEB">
                   <wp:extent cx="3603071" cy="1026644"/>
                   <wp:effectExtent l="0" t="0" r="3810" b="2540"/>
                   <wp:docPr id="31" name="Imagen 31" descr="Interfaz de usuario gráfica, Aplicación&#10;&#10;Descripción generada automáticamente"/>
@@ -19215,7 +19215,7 @@
                     <a:graphicData uri="http://schemas.openxmlformats.org/drawingml/2006/picture">
                       <pic:pic xmlns:pic="http://schemas.openxmlformats.org/drawingml/2006/picture">
                         <pic:nvPicPr>
-                          <pic:cNvPr id="31" name="Imagen 31" descr="Interfaz de usuario gráfica, Aplicación&#10;&#10;Descripción generada automáticamente"/>
+                          <pic:cNvPr id="0" name="Imagen 31"/>
                           <pic:cNvPicPr/>
                         </pic:nvPicPr>
                         <pic:blipFill>
@@ -19233,7 +19233,7 @@
                         <pic:spPr>
                           <a:xfrm>
                             <a:off x="0" y="0"/>
-                            <a:ext cx="3631603" cy="1034774"/>
+                            <a:ext cx="3603071" cy="1026644"/>
                           </a:xfrm>
                           <a:prstGeom prst="rect">
                             <a:avLst/>
@@ -19275,18 +19275,11 @@
             </w:pPr>
             <w:r>
               <w:rPr>
-                <w:rFonts w:ascii="Arial" w:hAnsi="Arial" w:cs="Arial"/>
-                <w:b/>
-                <w:bCs/>
                 <w:noProof/>
-                <w:color w:val="000000"/>
-                <w:sz w:val="20"/>
-                <w:szCs w:val="20"/>
-                <w:lang w:val="es-CO"/>
               </w:rPr>
               <w:lastRenderedPageBreak/>
               <w:drawing>
-                <wp:inline distT="0" distB="0" distL="0" distR="0" wp14:anchorId="11516914" wp14:editId="4193D925">
+                <wp:inline distT="0" distB="0" distL="0" distR="0" wp14:anchorId="11516914" wp14:editId="673D1654">
                   <wp:extent cx="3657569" cy="1577130"/>
                   <wp:effectExtent l="0" t="0" r="635" b="0"/>
                   <wp:docPr id="32" name="Imagen 32" descr="Interfaz de usuario gráfica, Aplicación&#10;&#10;Descripción generada automáticamente"/>
@@ -19297,7 +19290,7 @@
                     <a:graphicData uri="http://schemas.openxmlformats.org/drawingml/2006/picture">
                       <pic:pic xmlns:pic="http://schemas.openxmlformats.org/drawingml/2006/picture">
                         <pic:nvPicPr>
-                          <pic:cNvPr id="32" name="Imagen 32" descr="Interfaz de usuario gráfica, Aplicación&#10;&#10;Descripción generada automáticamente"/>
+                          <pic:cNvPr id="0" name="Imagen 32"/>
                           <pic:cNvPicPr/>
                         </pic:nvPicPr>
                         <pic:blipFill>
@@ -19315,7 +19308,7 @@
                         <pic:spPr>
                           <a:xfrm>
                             <a:off x="0" y="0"/>
-                            <a:ext cx="3681560" cy="1587475"/>
+                            <a:ext cx="3657569" cy="1577130"/>
                           </a:xfrm>
                           <a:prstGeom prst="rect">
                             <a:avLst/>
@@ -19369,17 +19362,10 @@
             </w:pPr>
             <w:r>
               <w:rPr>
-                <w:rFonts w:ascii="Arial" w:hAnsi="Arial" w:cs="Arial"/>
-                <w:b/>
-                <w:bCs/>
                 <w:noProof/>
-                <w:color w:val="000000"/>
-                <w:sz w:val="20"/>
-                <w:szCs w:val="20"/>
-                <w:lang w:val="es-CO"/>
               </w:rPr>
               <w:drawing>
-                <wp:inline distT="0" distB="0" distL="0" distR="0" wp14:anchorId="06AFFD3A" wp14:editId="0B06441D">
+                <wp:inline distT="0" distB="0" distL="0" distR="0" wp14:anchorId="06AFFD3A" wp14:editId="7D00E718">
                   <wp:extent cx="2852257" cy="1555333"/>
                   <wp:effectExtent l="0" t="0" r="5715" b="0"/>
                   <wp:docPr id="33" name="Imagen 33" descr="Interfaz de usuario gráfica, Texto, Aplicación, Correo electrónico&#10;&#10;Descripción generada automáticamente"/>
@@ -19390,7 +19376,7 @@
                     <a:graphicData uri="http://schemas.openxmlformats.org/drawingml/2006/picture">
                       <pic:pic xmlns:pic="http://schemas.openxmlformats.org/drawingml/2006/picture">
                         <pic:nvPicPr>
-                          <pic:cNvPr id="33" name="Imagen 33" descr="Interfaz de usuario gráfica, Texto, Aplicación, Correo electrónico&#10;&#10;Descripción generada automáticamente"/>
+                          <pic:cNvPr id="0" name="Imagen 33"/>
                           <pic:cNvPicPr/>
                         </pic:nvPicPr>
                         <pic:blipFill>
@@ -19408,7 +19394,7 @@
                         <pic:spPr>
                           <a:xfrm>
                             <a:off x="0" y="0"/>
-                            <a:ext cx="2866909" cy="1563323"/>
+                            <a:ext cx="2852257" cy="1555333"/>
                           </a:xfrm>
                           <a:prstGeom prst="rect">
                             <a:avLst/>
@@ -19436,17 +19422,10 @@
             </w:pPr>
             <w:r>
               <w:rPr>
-                <w:rFonts w:ascii="Arial" w:hAnsi="Arial" w:cs="Arial"/>
-                <w:b/>
-                <w:bCs/>
                 <w:noProof/>
-                <w:color w:val="000000"/>
-                <w:sz w:val="20"/>
-                <w:szCs w:val="20"/>
-                <w:lang w:val="es-CO"/>
               </w:rPr>
               <w:drawing>
-                <wp:inline distT="0" distB="0" distL="0" distR="0" wp14:anchorId="019927A6" wp14:editId="0B04D666">
+                <wp:inline distT="0" distB="0" distL="0" distR="0" wp14:anchorId="019927A6" wp14:editId="3768E3CE">
                   <wp:extent cx="3309457" cy="1456373"/>
                   <wp:effectExtent l="0" t="0" r="5715" b="4445"/>
                   <wp:docPr id="34" name="Imagen 34" descr="Interfaz de usuario gráfica, Texto, Aplicación&#10;&#10;Descripción generada automáticamente"/>
@@ -19457,7 +19436,7 @@
                     <a:graphicData uri="http://schemas.openxmlformats.org/drawingml/2006/picture">
                       <pic:pic xmlns:pic="http://schemas.openxmlformats.org/drawingml/2006/picture">
                         <pic:nvPicPr>
-                          <pic:cNvPr id="34" name="Imagen 34" descr="Interfaz de usuario gráfica, Texto, Aplicación&#10;&#10;Descripción generada automáticamente"/>
+                          <pic:cNvPr id="0" name="Imagen 34"/>
                           <pic:cNvPicPr/>
                         </pic:nvPicPr>
                         <pic:blipFill>
@@ -19475,7 +19454,7 @@
                         <pic:spPr>
                           <a:xfrm>
                             <a:off x="0" y="0"/>
-                            <a:ext cx="3323233" cy="1462435"/>
+                            <a:ext cx="3309457" cy="1456373"/>
                           </a:xfrm>
                           <a:prstGeom prst="rect">
                             <a:avLst/>
@@ -19529,17 +19508,10 @@
             </w:pPr>
             <w:r>
               <w:rPr>
-                <w:rFonts w:ascii="Arial" w:hAnsi="Arial" w:cs="Arial"/>
-                <w:b/>
-                <w:bCs/>
                 <w:noProof/>
-                <w:color w:val="000000"/>
-                <w:sz w:val="20"/>
-                <w:szCs w:val="20"/>
-                <w:lang w:val="es-CO"/>
               </w:rPr>
               <w:drawing>
-                <wp:inline distT="0" distB="0" distL="0" distR="0" wp14:anchorId="1E0CBD31" wp14:editId="4240C812">
+                <wp:inline distT="0" distB="0" distL="0" distR="0" wp14:anchorId="1E0CBD31" wp14:editId="6E34698A">
                   <wp:extent cx="3007453" cy="1719325"/>
                   <wp:effectExtent l="0" t="0" r="2540" b="0"/>
                   <wp:docPr id="35" name="Imagen 35" descr="Interfaz de usuario gráfica, Texto, Aplicación&#10;&#10;Descripción generada automáticamente"/>
@@ -19550,7 +19522,7 @@
                     <a:graphicData uri="http://schemas.openxmlformats.org/drawingml/2006/picture">
                       <pic:pic xmlns:pic="http://schemas.openxmlformats.org/drawingml/2006/picture">
                         <pic:nvPicPr>
-                          <pic:cNvPr id="35" name="Imagen 35" descr="Interfaz de usuario gráfica, Texto, Aplicación&#10;&#10;Descripción generada automáticamente"/>
+                          <pic:cNvPr id="0" name="Imagen 35"/>
                           <pic:cNvPicPr/>
                         </pic:nvPicPr>
                         <pic:blipFill>
@@ -19568,7 +19540,7 @@
                         <pic:spPr>
                           <a:xfrm>
                             <a:off x="0" y="0"/>
-                            <a:ext cx="3015645" cy="1724008"/>
+                            <a:ext cx="3007453" cy="1719325"/>
                           </a:xfrm>
                           <a:prstGeom prst="rect">
                             <a:avLst/>
@@ -19596,17 +19568,10 @@
             </w:pPr>
             <w:r>
               <w:rPr>
-                <w:rFonts w:ascii="Arial" w:hAnsi="Arial" w:cs="Arial"/>
-                <w:b/>
-                <w:bCs/>
                 <w:noProof/>
-                <w:color w:val="000000"/>
-                <w:sz w:val="20"/>
-                <w:szCs w:val="20"/>
-                <w:lang w:val="es-CO"/>
               </w:rPr>
               <w:drawing>
-                <wp:inline distT="0" distB="0" distL="0" distR="0" wp14:anchorId="1622B44C" wp14:editId="3955AE1C">
+                <wp:inline distT="0" distB="0" distL="0" distR="0" wp14:anchorId="1622B44C" wp14:editId="45C89E72">
                   <wp:extent cx="3854741" cy="1565783"/>
                   <wp:effectExtent l="0" t="0" r="0" b="0"/>
                   <wp:docPr id="36" name="Imagen 36" descr="Interfaz de usuario gráfica, Aplicación, Teams&#10;&#10;Descripción generada automáticamente"/>
@@ -19617,11 +19582,11 @@
                     <a:graphicData uri="http://schemas.openxmlformats.org/drawingml/2006/picture">
                       <pic:pic xmlns:pic="http://schemas.openxmlformats.org/drawingml/2006/picture">
                         <pic:nvPicPr>
-                          <pic:cNvPr id="36" name="Imagen 36" descr="Interfaz de usuario gráfica, Aplicación, Teams&#10;&#10;Descripción generada automáticamente"/>
+                          <pic:cNvPr id="0" name="Imagen 36"/>
                           <pic:cNvPicPr/>
                         </pic:nvPicPr>
                         <pic:blipFill>
-                          <a:blip r:embed="rId38" cstate="print">
+                          <a:blip r:embed="rId38">
                             <a:extLst>
                               <a:ext uri="{28A0092B-C50C-407E-A947-70E740481C1C}">
                                 <a14:useLocalDpi xmlns:a14="http://schemas.microsoft.com/office/drawing/2010/main" val="0"/>
@@ -19635,7 +19600,7 @@
                         <pic:spPr>
                           <a:xfrm>
                             <a:off x="0" y="0"/>
-                            <a:ext cx="3861105" cy="1568368"/>
+                            <a:ext cx="3854741" cy="1565783"/>
                           </a:xfrm>
                           <a:prstGeom prst="rect">
                             <a:avLst/>
@@ -19705,7 +19670,7 @@
               <w:bottom w:val="single" w:sz="4" w:space="0" w:color="auto"/>
               <w:right w:val="single" w:sz="4" w:space="0" w:color="auto"/>
             </w:tcBorders>
-            <w:shd w:val="clear" w:color="auto" w:fill="FFFFFF"/>
+            <w:shd w:val="clear" w:color="auto" w:fill="FFFFFF" w:themeFill="background1"/>
             <w:tcMar>
               <w:top w:w="30" w:type="dxa"/>
               <w:left w:w="45" w:type="dxa"/>
@@ -19795,7 +19760,7 @@
               <w:bottom w:val="single" w:sz="4" w:space="0" w:color="auto"/>
               <w:right w:val="single" w:sz="4" w:space="0" w:color="auto"/>
             </w:tcBorders>
-            <w:shd w:val="clear" w:color="auto" w:fill="FFFFFF"/>
+            <w:shd w:val="clear" w:color="auto" w:fill="FFFFFF" w:themeFill="background1"/>
             <w:tcMar>
               <w:top w:w="30" w:type="dxa"/>
               <w:left w:w="45" w:type="dxa"/>
@@ -19897,7 +19862,7 @@
               <w:bottom w:val="single" w:sz="4" w:space="0" w:color="auto"/>
               <w:right w:val="single" w:sz="4" w:space="0" w:color="auto"/>
             </w:tcBorders>
-            <w:shd w:val="clear" w:color="auto" w:fill="FFFFFF"/>
+            <w:shd w:val="clear" w:color="auto" w:fill="FFFFFF" w:themeFill="background1"/>
             <w:tcMar>
               <w:top w:w="30" w:type="dxa"/>
               <w:left w:w="45" w:type="dxa"/>
@@ -19999,7 +19964,7 @@
               <w:bottom w:val="single" w:sz="4" w:space="0" w:color="auto"/>
               <w:right w:val="single" w:sz="4" w:space="0" w:color="auto"/>
             </w:tcBorders>
-            <w:shd w:val="clear" w:color="auto" w:fill="FFFFFF"/>
+            <w:shd w:val="clear" w:color="auto" w:fill="FFFFFF" w:themeFill="background1"/>
             <w:tcMar>
               <w:top w:w="30" w:type="dxa"/>
               <w:left w:w="45" w:type="dxa"/>
@@ -20263,7 +20228,7 @@
               <w:bottom w:val="single" w:sz="4" w:space="0" w:color="auto"/>
               <w:right w:val="single" w:sz="4" w:space="0" w:color="auto"/>
             </w:tcBorders>
-            <w:shd w:val="clear" w:color="auto" w:fill="FFFFFF"/>
+            <w:shd w:val="clear" w:color="auto" w:fill="FFFFFF" w:themeFill="background1"/>
             <w:tcMar>
               <w:top w:w="30" w:type="dxa"/>
               <w:left w:w="45" w:type="dxa"/>
@@ -20338,17 +20303,10 @@
             </w:pPr>
             <w:r>
               <w:rPr>
-                <w:rFonts w:ascii="Arial" w:hAnsi="Arial" w:cs="Arial"/>
-                <w:b/>
-                <w:bCs/>
                 <w:noProof/>
-                <w:color w:val="000000"/>
-                <w:sz w:val="20"/>
-                <w:szCs w:val="20"/>
-                <w:lang w:val="es-CO"/>
               </w:rPr>
               <w:drawing>
-                <wp:inline distT="0" distB="0" distL="0" distR="0" wp14:anchorId="2C5A2A8B" wp14:editId="0C7419C6">
+                <wp:inline distT="0" distB="0" distL="0" distR="0" wp14:anchorId="2C5A2A8B" wp14:editId="5CA2AC7A">
                   <wp:extent cx="3006986" cy="1583486"/>
                   <wp:effectExtent l="0" t="0" r="3175" b="4445"/>
                   <wp:docPr id="37" name="Imagen 37" descr="Interfaz de usuario gráfica, Aplicación&#10;&#10;Descripción generada automáticamente"/>
@@ -20359,7 +20317,7 @@
                     <a:graphicData uri="http://schemas.openxmlformats.org/drawingml/2006/picture">
                       <pic:pic xmlns:pic="http://schemas.openxmlformats.org/drawingml/2006/picture">
                         <pic:nvPicPr>
-                          <pic:cNvPr id="37" name="Imagen 37" descr="Interfaz de usuario gráfica, Aplicación&#10;&#10;Descripción generada automáticamente"/>
+                          <pic:cNvPr id="0" name="Imagen 37"/>
                           <pic:cNvPicPr/>
                         </pic:nvPicPr>
                         <pic:blipFill>
@@ -20377,7 +20335,7 @@
                         <pic:spPr>
                           <a:xfrm>
                             <a:off x="0" y="0"/>
-                            <a:ext cx="3013872" cy="1587112"/>
+                            <a:ext cx="3006986" cy="1583486"/>
                           </a:xfrm>
                           <a:prstGeom prst="rect">
                             <a:avLst/>
@@ -20431,17 +20389,10 @@
             </w:pPr>
             <w:r>
               <w:rPr>
-                <w:rFonts w:ascii="Arial" w:hAnsi="Arial" w:cs="Arial"/>
-                <w:b/>
-                <w:bCs/>
                 <w:noProof/>
-                <w:color w:val="000000"/>
-                <w:sz w:val="20"/>
-                <w:szCs w:val="20"/>
-                <w:lang w:val="es-CO"/>
               </w:rPr>
               <w:drawing>
-                <wp:inline distT="0" distB="0" distL="0" distR="0" wp14:anchorId="6DAFB815" wp14:editId="3C07D350">
+                <wp:inline distT="0" distB="0" distL="0" distR="0" wp14:anchorId="6DAFB815" wp14:editId="3708DC28">
                   <wp:extent cx="3108121" cy="1657332"/>
                   <wp:effectExtent l="0" t="0" r="3810" b="0"/>
                   <wp:docPr id="38" name="Imagen 38" descr="Imagen que contiene Interfaz de usuario gráfica, Aplicación&#10;&#10;Descripción generada automáticamente"/>
@@ -20452,7 +20403,7 @@
                     <a:graphicData uri="http://schemas.openxmlformats.org/drawingml/2006/picture">
                       <pic:pic xmlns:pic="http://schemas.openxmlformats.org/drawingml/2006/picture">
                         <pic:nvPicPr>
-                          <pic:cNvPr id="38" name="Imagen 38" descr="Imagen que contiene Interfaz de usuario gráfica, Aplicación&#10;&#10;Descripción generada automáticamente"/>
+                          <pic:cNvPr id="0" name="Imagen 38"/>
                           <pic:cNvPicPr/>
                         </pic:nvPicPr>
                         <pic:blipFill>
@@ -20470,7 +20421,7 @@
                         <pic:spPr>
                           <a:xfrm>
                             <a:off x="0" y="0"/>
-                            <a:ext cx="3115627" cy="1661334"/>
+                            <a:ext cx="3108121" cy="1657332"/>
                           </a:xfrm>
                           <a:prstGeom prst="rect">
                             <a:avLst/>
@@ -20498,17 +20449,10 @@
             </w:pPr>
             <w:r>
               <w:rPr>
-                <w:rFonts w:ascii="Arial" w:hAnsi="Arial" w:cs="Arial"/>
-                <w:b/>
-                <w:bCs/>
                 <w:noProof/>
-                <w:color w:val="000000"/>
-                <w:sz w:val="20"/>
-                <w:szCs w:val="20"/>
-                <w:lang w:val="es-CO"/>
               </w:rPr>
               <w:drawing>
-                <wp:inline distT="0" distB="0" distL="0" distR="0" wp14:anchorId="11C1F88D" wp14:editId="3D07B3C5">
+                <wp:inline distT="0" distB="0" distL="0" distR="0" wp14:anchorId="11C1F88D" wp14:editId="4F008AE5">
                   <wp:extent cx="3284290" cy="1236521"/>
                   <wp:effectExtent l="0" t="0" r="5080" b="0"/>
                   <wp:docPr id="41" name="Imagen 41" descr="Interfaz de usuario gráfica, Texto, Aplicación, Correo electrónico&#10;&#10;Descripción generada automáticamente"/>
@@ -20519,7 +20463,7 @@
                     <a:graphicData uri="http://schemas.openxmlformats.org/drawingml/2006/picture">
                       <pic:pic xmlns:pic="http://schemas.openxmlformats.org/drawingml/2006/picture">
                         <pic:nvPicPr>
-                          <pic:cNvPr id="41" name="Imagen 41" descr="Interfaz de usuario gráfica, Texto, Aplicación, Correo electrónico&#10;&#10;Descripción generada automáticamente"/>
+                          <pic:cNvPr id="0" name="Imagen 41"/>
                           <pic:cNvPicPr/>
                         </pic:nvPicPr>
                         <pic:blipFill>
@@ -20537,7 +20481,7 @@
                         <pic:spPr>
                           <a:xfrm>
                             <a:off x="0" y="0"/>
-                            <a:ext cx="3300308" cy="1242552"/>
+                            <a:ext cx="3284290" cy="1236521"/>
                           </a:xfrm>
                           <a:prstGeom prst="rect">
                             <a:avLst/>
@@ -20591,18 +20535,11 @@
             </w:pPr>
             <w:r>
               <w:rPr>
-                <w:rFonts w:ascii="Arial" w:hAnsi="Arial" w:cs="Arial"/>
-                <w:b/>
-                <w:bCs/>
                 <w:noProof/>
-                <w:color w:val="000000"/>
-                <w:sz w:val="20"/>
-                <w:szCs w:val="20"/>
-                <w:lang w:val="es-CO"/>
               </w:rPr>
               <w:lastRenderedPageBreak/>
               <w:drawing>
-                <wp:inline distT="0" distB="0" distL="0" distR="0" wp14:anchorId="69B9197E" wp14:editId="14E22B56">
+                <wp:inline distT="0" distB="0" distL="0" distR="0" wp14:anchorId="69B9197E" wp14:editId="14AF5DC0">
                   <wp:extent cx="3145871" cy="1670404"/>
                   <wp:effectExtent l="0" t="0" r="3810" b="6350"/>
                   <wp:docPr id="42" name="Imagen 42" descr="Interfaz de usuario gráfica, Texto, Aplicación, Correo electrónico&#10;&#10;Descripción generada automáticamente"/>
@@ -20613,7 +20550,7 @@
                     <a:graphicData uri="http://schemas.openxmlformats.org/drawingml/2006/picture">
                       <pic:pic xmlns:pic="http://schemas.openxmlformats.org/drawingml/2006/picture">
                         <pic:nvPicPr>
-                          <pic:cNvPr id="42" name="Imagen 42" descr="Interfaz de usuario gráfica, Texto, Aplicación, Correo electrónico&#10;&#10;Descripción generada automáticamente"/>
+                          <pic:cNvPr id="0" name="Imagen 42"/>
                           <pic:cNvPicPr/>
                         </pic:nvPicPr>
                         <pic:blipFill>
@@ -20631,7 +20568,7 @@
                         <pic:spPr>
                           <a:xfrm>
                             <a:off x="0" y="0"/>
-                            <a:ext cx="3157493" cy="1676575"/>
+                            <a:ext cx="3145871" cy="1670404"/>
                           </a:xfrm>
                           <a:prstGeom prst="rect">
                             <a:avLst/>
@@ -20659,17 +20596,10 @@
             </w:pPr>
             <w:r>
               <w:rPr>
-                <w:rFonts w:ascii="Arial" w:hAnsi="Arial" w:cs="Arial"/>
-                <w:b/>
-                <w:bCs/>
                 <w:noProof/>
-                <w:color w:val="000000"/>
-                <w:sz w:val="20"/>
-                <w:szCs w:val="20"/>
-                <w:lang w:val="es-CO"/>
               </w:rPr>
               <w:drawing>
-                <wp:inline distT="0" distB="0" distL="0" distR="0" wp14:anchorId="614070C9" wp14:editId="64C67C68">
+                <wp:inline distT="0" distB="0" distL="0" distR="0" wp14:anchorId="614070C9" wp14:editId="183F6294">
                   <wp:extent cx="2869035" cy="1729391"/>
                   <wp:effectExtent l="0" t="0" r="1270" b="0"/>
                   <wp:docPr id="43" name="Imagen 43" descr="Interfaz de usuario gráfica, Aplicación&#10;&#10;Descripción generada automáticamente"/>
@@ -20680,7 +20610,7 @@
                     <a:graphicData uri="http://schemas.openxmlformats.org/drawingml/2006/picture">
                       <pic:pic xmlns:pic="http://schemas.openxmlformats.org/drawingml/2006/picture">
                         <pic:nvPicPr>
-                          <pic:cNvPr id="43" name="Imagen 43" descr="Interfaz de usuario gráfica, Aplicación&#10;&#10;Descripción generada automáticamente"/>
+                          <pic:cNvPr id="0" name="Imagen 43"/>
                           <pic:cNvPicPr/>
                         </pic:nvPicPr>
                         <pic:blipFill>
@@ -20698,7 +20628,7 @@
                         <pic:spPr>
                           <a:xfrm>
                             <a:off x="0" y="0"/>
-                            <a:ext cx="2879777" cy="1735866"/>
+                            <a:ext cx="2869035" cy="1729391"/>
                           </a:xfrm>
                           <a:prstGeom prst="rect">
                             <a:avLst/>
@@ -20740,17 +20670,10 @@
             </w:pPr>
             <w:r>
               <w:rPr>
-                <w:rFonts w:ascii="Arial" w:hAnsi="Arial" w:cs="Arial"/>
-                <w:b/>
-                <w:bCs/>
                 <w:noProof/>
-                <w:color w:val="000000"/>
-                <w:sz w:val="20"/>
-                <w:szCs w:val="20"/>
-                <w:lang w:val="es-CO"/>
               </w:rPr>
               <w:drawing>
-                <wp:inline distT="0" distB="0" distL="0" distR="0" wp14:anchorId="584376DA" wp14:editId="12BC5339">
+                <wp:inline distT="0" distB="0" distL="0" distR="0" wp14:anchorId="584376DA" wp14:editId="7F72FCAF">
                   <wp:extent cx="3762462" cy="1521868"/>
                   <wp:effectExtent l="0" t="0" r="0" b="2540"/>
                   <wp:docPr id="44" name="Imagen 44" descr="Interfaz de usuario gráfica, Texto, Aplicación, Correo electrónico, Teams&#10;&#10;Descripción generada automáticamente"/>
@@ -20761,7 +20684,7 @@
                     <a:graphicData uri="http://schemas.openxmlformats.org/drawingml/2006/picture">
                       <pic:pic xmlns:pic="http://schemas.openxmlformats.org/drawingml/2006/picture">
                         <pic:nvPicPr>
-                          <pic:cNvPr id="44" name="Imagen 44" descr="Interfaz de usuario gráfica, Texto, Aplicación, Correo electrónico, Teams&#10;&#10;Descripción generada automáticamente"/>
+                          <pic:cNvPr id="0" name="Imagen 44"/>
                           <pic:cNvPicPr/>
                         </pic:nvPicPr>
                         <pic:blipFill>
@@ -20779,7 +20702,7 @@
                         <pic:spPr>
                           <a:xfrm>
                             <a:off x="0" y="0"/>
-                            <a:ext cx="3772455" cy="1525910"/>
+                            <a:ext cx="3762462" cy="1521868"/>
                           </a:xfrm>
                           <a:prstGeom prst="rect">
                             <a:avLst/>
@@ -20833,17 +20756,10 @@
             </w:pPr>
             <w:r>
               <w:rPr>
-                <w:rFonts w:ascii="Arial" w:hAnsi="Arial" w:cs="Arial"/>
-                <w:b/>
-                <w:bCs/>
                 <w:noProof/>
-                <w:color w:val="000000"/>
-                <w:sz w:val="20"/>
-                <w:szCs w:val="20"/>
-                <w:lang w:val="es-CO"/>
               </w:rPr>
               <w:drawing>
-                <wp:inline distT="0" distB="0" distL="0" distR="0" wp14:anchorId="77D29381" wp14:editId="04FDD218">
+                <wp:inline distT="0" distB="0" distL="0" distR="0" wp14:anchorId="77D29381" wp14:editId="57B14C60">
                   <wp:extent cx="2497138" cy="2242888"/>
                   <wp:effectExtent l="0" t="0" r="5080" b="5080"/>
                   <wp:docPr id="45" name="Imagen 45" descr="Interfaz de usuario gráfica, Texto, Aplicación, Correo electrónico&#10;&#10;Descripción generada automáticamente"/>
@@ -20854,7 +20770,7 @@
                     <a:graphicData uri="http://schemas.openxmlformats.org/drawingml/2006/picture">
                       <pic:pic xmlns:pic="http://schemas.openxmlformats.org/drawingml/2006/picture">
                         <pic:nvPicPr>
-                          <pic:cNvPr id="45" name="Imagen 45" descr="Interfaz de usuario gráfica, Texto, Aplicación, Correo electrónico&#10;&#10;Descripción generada automáticamente"/>
+                          <pic:cNvPr id="0" name="Imagen 45"/>
                           <pic:cNvPicPr/>
                         </pic:nvPicPr>
                         <pic:blipFill>
@@ -20872,7 +20788,7 @@
                         <pic:spPr>
                           <a:xfrm>
                             <a:off x="0" y="0"/>
-                            <a:ext cx="2502226" cy="2247458"/>
+                            <a:ext cx="2497138" cy="2242888"/>
                           </a:xfrm>
                           <a:prstGeom prst="rect">
                             <a:avLst/>
@@ -20900,18 +20816,11 @@
             </w:pPr>
             <w:r>
               <w:rPr>
-                <w:rFonts w:ascii="Arial" w:hAnsi="Arial" w:cs="Arial"/>
-                <w:b/>
-                <w:bCs/>
                 <w:noProof/>
-                <w:color w:val="000000"/>
-                <w:sz w:val="20"/>
-                <w:szCs w:val="20"/>
-                <w:lang w:val="es-CO"/>
               </w:rPr>
               <w:lastRenderedPageBreak/>
               <w:drawing>
-                <wp:inline distT="0" distB="0" distL="0" distR="0" wp14:anchorId="0BDEC525" wp14:editId="611CE062">
+                <wp:inline distT="0" distB="0" distL="0" distR="0" wp14:anchorId="0BDEC525" wp14:editId="6DBD49BA">
                   <wp:extent cx="3603071" cy="1416977"/>
                   <wp:effectExtent l="0" t="0" r="3810" b="5715"/>
                   <wp:docPr id="46" name="Imagen 46" descr="Interfaz de usuario gráfica, Texto, Aplicación, Correo electrónico&#10;&#10;Descripción generada automáticamente"/>
@@ -20922,7 +20831,7 @@
                     <a:graphicData uri="http://schemas.openxmlformats.org/drawingml/2006/picture">
                       <pic:pic xmlns:pic="http://schemas.openxmlformats.org/drawingml/2006/picture">
                         <pic:nvPicPr>
-                          <pic:cNvPr id="46" name="Imagen 46" descr="Interfaz de usuario gráfica, Texto, Aplicación, Correo electrónico&#10;&#10;Descripción generada automáticamente"/>
+                          <pic:cNvPr id="0" name="Imagen 46"/>
                           <pic:cNvPicPr/>
                         </pic:nvPicPr>
                         <pic:blipFill>
@@ -20940,7 +20849,7 @@
                         <pic:spPr>
                           <a:xfrm>
                             <a:off x="0" y="0"/>
-                            <a:ext cx="3610831" cy="1420029"/>
+                            <a:ext cx="3603071" cy="1416977"/>
                           </a:xfrm>
                           <a:prstGeom prst="rect">
                             <a:avLst/>
@@ -21031,7 +20940,7 @@
               <w:bottom w:val="single" w:sz="4" w:space="0" w:color="auto"/>
               <w:right w:val="single" w:sz="4" w:space="0" w:color="auto"/>
             </w:tcBorders>
-            <w:shd w:val="clear" w:color="auto" w:fill="FFFFFF"/>
+            <w:shd w:val="clear" w:color="auto" w:fill="FFFFFF" w:themeFill="background1"/>
             <w:tcMar>
               <w:top w:w="30" w:type="dxa"/>
               <w:left w:w="45" w:type="dxa"/>
@@ -21121,7 +21030,7 @@
               <w:bottom w:val="single" w:sz="4" w:space="0" w:color="auto"/>
               <w:right w:val="single" w:sz="4" w:space="0" w:color="auto"/>
             </w:tcBorders>
-            <w:shd w:val="clear" w:color="auto" w:fill="FFFFFF"/>
+            <w:shd w:val="clear" w:color="auto" w:fill="FFFFFF" w:themeFill="background1"/>
             <w:tcMar>
               <w:top w:w="30" w:type="dxa"/>
               <w:left w:w="45" w:type="dxa"/>
@@ -21223,7 +21132,7 @@
               <w:bottom w:val="single" w:sz="4" w:space="0" w:color="auto"/>
               <w:right w:val="single" w:sz="4" w:space="0" w:color="auto"/>
             </w:tcBorders>
-            <w:shd w:val="clear" w:color="auto" w:fill="FFFFFF"/>
+            <w:shd w:val="clear" w:color="auto" w:fill="FFFFFF" w:themeFill="background1"/>
             <w:tcMar>
               <w:top w:w="30" w:type="dxa"/>
               <w:left w:w="45" w:type="dxa"/>
@@ -21337,7 +21246,7 @@
               <w:bottom w:val="single" w:sz="4" w:space="0" w:color="auto"/>
               <w:right w:val="single" w:sz="4" w:space="0" w:color="auto"/>
             </w:tcBorders>
-            <w:shd w:val="clear" w:color="auto" w:fill="FFFFFF"/>
+            <w:shd w:val="clear" w:color="auto" w:fill="FFFFFF" w:themeFill="background1"/>
             <w:tcMar>
               <w:top w:w="30" w:type="dxa"/>
               <w:left w:w="45" w:type="dxa"/>
@@ -21601,7 +21510,7 @@
               <w:bottom w:val="single" w:sz="4" w:space="0" w:color="auto"/>
               <w:right w:val="single" w:sz="4" w:space="0" w:color="auto"/>
             </w:tcBorders>
-            <w:shd w:val="clear" w:color="auto" w:fill="FFFFFF"/>
+            <w:shd w:val="clear" w:color="auto" w:fill="FFFFFF" w:themeFill="background1"/>
             <w:tcMar>
               <w:top w:w="30" w:type="dxa"/>
               <w:left w:w="45" w:type="dxa"/>
@@ -21676,17 +21585,10 @@
             </w:pPr>
             <w:r>
               <w:rPr>
-                <w:rFonts w:ascii="Arial" w:hAnsi="Arial" w:cs="Arial"/>
-                <w:b/>
-                <w:bCs/>
                 <w:noProof/>
-                <w:color w:val="000000"/>
-                <w:sz w:val="20"/>
-                <w:szCs w:val="20"/>
-                <w:lang w:val="es-CO"/>
               </w:rPr>
               <w:drawing>
-                <wp:inline distT="0" distB="0" distL="0" distR="0" wp14:anchorId="26B70919" wp14:editId="3FFB81BD">
+                <wp:inline distT="0" distB="0" distL="0" distR="0" wp14:anchorId="26B70919" wp14:editId="21ACC580">
                   <wp:extent cx="3695350" cy="2099559"/>
                   <wp:effectExtent l="0" t="0" r="635" b="0"/>
                   <wp:docPr id="47" name="Imagen 47" descr="Interfaz de usuario gráfica, Aplicación&#10;&#10;Descripción generada automáticamente"/>
@@ -21697,11 +21599,11 @@
                     <a:graphicData uri="http://schemas.openxmlformats.org/drawingml/2006/picture">
                       <pic:pic xmlns:pic="http://schemas.openxmlformats.org/drawingml/2006/picture">
                         <pic:nvPicPr>
-                          <pic:cNvPr id="47" name="Imagen 47" descr="Interfaz de usuario gráfica, Aplicación&#10;&#10;Descripción generada automáticamente"/>
+                          <pic:cNvPr id="0" name="Imagen 47"/>
                           <pic:cNvPicPr/>
                         </pic:nvPicPr>
                         <pic:blipFill>
-                          <a:blip r:embed="rId47" cstate="print">
+                          <a:blip r:embed="rId47">
                             <a:extLst>
                               <a:ext uri="{28A0092B-C50C-407E-A947-70E740481C1C}">
                                 <a14:useLocalDpi xmlns:a14="http://schemas.microsoft.com/office/drawing/2010/main" val="0"/>
@@ -21715,7 +21617,7 @@
                         <pic:spPr>
                           <a:xfrm>
                             <a:off x="0" y="0"/>
-                            <a:ext cx="3699645" cy="2101999"/>
+                            <a:ext cx="3695350" cy="2099559"/>
                           </a:xfrm>
                           <a:prstGeom prst="rect">
                             <a:avLst/>
@@ -21743,17 +21645,10 @@
             </w:pPr>
             <w:r>
               <w:rPr>
-                <w:rFonts w:ascii="Arial" w:hAnsi="Arial" w:cs="Arial"/>
-                <w:b/>
-                <w:bCs/>
                 <w:noProof/>
-                <w:color w:val="000000"/>
-                <w:sz w:val="20"/>
-                <w:szCs w:val="20"/>
-                <w:lang w:val="es-CO"/>
               </w:rPr>
               <w:drawing>
-                <wp:inline distT="0" distB="0" distL="0" distR="0" wp14:anchorId="3F4160A2" wp14:editId="06BBB013">
+                <wp:inline distT="0" distB="0" distL="0" distR="0" wp14:anchorId="3F4160A2" wp14:editId="7E66AF2F">
                   <wp:extent cx="3670183" cy="1877832"/>
                   <wp:effectExtent l="0" t="0" r="635" b="1905"/>
                   <wp:docPr id="48" name="Imagen 48" descr="Interfaz de usuario gráfica, Texto, Aplicación, Correo electrónico&#10;&#10;Descripción generada automáticamente"/>
@@ -21764,7 +21659,7 @@
                     <a:graphicData uri="http://schemas.openxmlformats.org/drawingml/2006/picture">
                       <pic:pic xmlns:pic="http://schemas.openxmlformats.org/drawingml/2006/picture">
                         <pic:nvPicPr>
-                          <pic:cNvPr id="48" name="Imagen 48" descr="Interfaz de usuario gráfica, Texto, Aplicación, Correo electrónico&#10;&#10;Descripción generada automáticamente"/>
+                          <pic:cNvPr id="0" name="Imagen 48"/>
                           <pic:cNvPicPr/>
                         </pic:nvPicPr>
                         <pic:blipFill>
@@ -21782,7 +21677,7 @@
                         <pic:spPr>
                           <a:xfrm>
                             <a:off x="0" y="0"/>
-                            <a:ext cx="3678858" cy="1882271"/>
+                            <a:ext cx="3670183" cy="1877832"/>
                           </a:xfrm>
                           <a:prstGeom prst="rect">
                             <a:avLst/>
@@ -21812,8 +21707,7 @@
               <w:rPr>
                 <w:rFonts w:ascii="Arial" w:hAnsi="Arial" w:cs="Arial"/>
                 <w:b/>
-                <w:bCs/>
-                <w:color w:val="000000"/>
+                <w:color w:val="000000" w:themeColor="text1"/>
                 <w:sz w:val="20"/>
                 <w:szCs w:val="20"/>
                 <w:lang w:val="es-CO"/>
@@ -21823,17 +21717,10 @@
             </w:r>
             <w:r>
               <w:rPr>
-                <w:rFonts w:ascii="Arial" w:hAnsi="Arial" w:cs="Arial"/>
-                <w:b/>
-                <w:bCs/>
                 <w:noProof/>
-                <w:color w:val="000000"/>
-                <w:sz w:val="20"/>
-                <w:szCs w:val="20"/>
-                <w:lang w:val="es-CO"/>
               </w:rPr>
               <w:drawing>
-                <wp:inline distT="0" distB="0" distL="0" distR="0" wp14:anchorId="53B511F5" wp14:editId="657B8C9E">
+                <wp:inline distT="0" distB="0" distL="0" distR="0" wp14:anchorId="53B511F5" wp14:editId="66B2A622">
                   <wp:extent cx="3116510" cy="1792326"/>
                   <wp:effectExtent l="0" t="0" r="0" b="0"/>
                   <wp:docPr id="49" name="Imagen 49" descr="Interfaz de usuario gráfica, Aplicación&#10;&#10;Descripción generada automáticamente"/>
@@ -21844,7 +21731,7 @@
                     <a:graphicData uri="http://schemas.openxmlformats.org/drawingml/2006/picture">
                       <pic:pic xmlns:pic="http://schemas.openxmlformats.org/drawingml/2006/picture">
                         <pic:nvPicPr>
-                          <pic:cNvPr id="49" name="Imagen 49" descr="Interfaz de usuario gráfica, Aplicación&#10;&#10;Descripción generada automáticamente"/>
+                          <pic:cNvPr id="0" name="Imagen 49"/>
                           <pic:cNvPicPr/>
                         </pic:nvPicPr>
                         <pic:blipFill>
@@ -21862,7 +21749,7 @@
                         <pic:spPr>
                           <a:xfrm>
                             <a:off x="0" y="0"/>
-                            <a:ext cx="3124962" cy="1797187"/>
+                            <a:ext cx="3116510" cy="1792326"/>
                           </a:xfrm>
                           <a:prstGeom prst="rect">
                             <a:avLst/>
@@ -21904,17 +21791,10 @@
             </w:pPr>
             <w:r>
               <w:rPr>
-                <w:rFonts w:ascii="Arial" w:hAnsi="Arial" w:cs="Arial"/>
-                <w:b/>
-                <w:bCs/>
                 <w:noProof/>
-                <w:color w:val="000000"/>
-                <w:sz w:val="20"/>
-                <w:szCs w:val="20"/>
-                <w:lang w:val="es-CO"/>
               </w:rPr>
               <w:drawing>
-                <wp:inline distT="0" distB="0" distL="0" distR="0" wp14:anchorId="26DC1BC8" wp14:editId="76F1478A">
+                <wp:inline distT="0" distB="0" distL="0" distR="0" wp14:anchorId="26DC1BC8" wp14:editId="622A11FC">
                   <wp:extent cx="2172800" cy="1588512"/>
                   <wp:effectExtent l="0" t="0" r="0" b="0"/>
                   <wp:docPr id="50" name="Imagen 50" descr="Interfaz de usuario gráfica, Texto, Aplicación&#10;&#10;Descripción generada automáticamente"/>
@@ -21925,7 +21805,7 @@
                     <a:graphicData uri="http://schemas.openxmlformats.org/drawingml/2006/picture">
                       <pic:pic xmlns:pic="http://schemas.openxmlformats.org/drawingml/2006/picture">
                         <pic:nvPicPr>
-                          <pic:cNvPr id="50" name="Imagen 50" descr="Interfaz de usuario gráfica, Texto, Aplicación&#10;&#10;Descripción generada automáticamente"/>
+                          <pic:cNvPr id="0" name="Imagen 50"/>
                           <pic:cNvPicPr/>
                         </pic:nvPicPr>
                         <pic:blipFill>
@@ -21943,7 +21823,7 @@
                         <pic:spPr>
                           <a:xfrm>
                             <a:off x="0" y="0"/>
-                            <a:ext cx="2177888" cy="1592232"/>
+                            <a:ext cx="2172800" cy="1588512"/>
                           </a:xfrm>
                           <a:prstGeom prst="rect">
                             <a:avLst/>
@@ -21985,17 +21865,10 @@
             </w:pPr>
             <w:r>
               <w:rPr>
-                <w:rFonts w:ascii="Arial" w:hAnsi="Arial" w:cs="Arial"/>
-                <w:b/>
-                <w:bCs/>
                 <w:noProof/>
-                <w:color w:val="000000"/>
-                <w:sz w:val="20"/>
-                <w:szCs w:val="20"/>
-                <w:lang w:val="es-CO"/>
               </w:rPr>
               <w:drawing>
-                <wp:inline distT="0" distB="0" distL="0" distR="0" wp14:anchorId="52DB8B29" wp14:editId="316D5D65">
+                <wp:inline distT="0" distB="0" distL="0" distR="0" wp14:anchorId="52DB8B29" wp14:editId="730FC9AD">
                   <wp:extent cx="3116510" cy="1731061"/>
                   <wp:effectExtent l="0" t="0" r="0" b="0"/>
                   <wp:docPr id="51" name="Imagen 51" descr="Interfaz de usuario gráfica, Aplicación&#10;&#10;Descripción generada automáticamente"/>
@@ -22006,11 +21879,11 @@
                     <a:graphicData uri="http://schemas.openxmlformats.org/drawingml/2006/picture">
                       <pic:pic xmlns:pic="http://schemas.openxmlformats.org/drawingml/2006/picture">
                         <pic:nvPicPr>
-                          <pic:cNvPr id="51" name="Imagen 51" descr="Interfaz de usuario gráfica, Aplicación&#10;&#10;Descripción generada automáticamente"/>
+                          <pic:cNvPr id="0" name="Imagen 51"/>
                           <pic:cNvPicPr/>
                         </pic:nvPicPr>
                         <pic:blipFill>
-                          <a:blip r:embed="rId51" cstate="print">
+                          <a:blip r:embed="rId51">
                             <a:extLst>
                               <a:ext uri="{28A0092B-C50C-407E-A947-70E740481C1C}">
                                 <a14:useLocalDpi xmlns:a14="http://schemas.microsoft.com/office/drawing/2010/main" val="0"/>
@@ -22024,7 +21897,7 @@
                         <pic:spPr>
                           <a:xfrm>
                             <a:off x="0" y="0"/>
-                            <a:ext cx="3120486" cy="1733269"/>
+                            <a:ext cx="3116510" cy="1731061"/>
                           </a:xfrm>
                           <a:prstGeom prst="rect">
                             <a:avLst/>
@@ -22137,7 +22010,7 @@
               <w:bottom w:val="single" w:sz="4" w:space="0" w:color="auto"/>
               <w:right w:val="single" w:sz="4" w:space="0" w:color="auto"/>
             </w:tcBorders>
-            <w:shd w:val="clear" w:color="auto" w:fill="FFFFFF"/>
+            <w:shd w:val="clear" w:color="auto" w:fill="FFFFFF" w:themeFill="background1"/>
             <w:tcMar>
               <w:top w:w="30" w:type="dxa"/>
               <w:left w:w="45" w:type="dxa"/>
@@ -22227,7 +22100,7 @@
               <w:bottom w:val="single" w:sz="4" w:space="0" w:color="auto"/>
               <w:right w:val="single" w:sz="4" w:space="0" w:color="auto"/>
             </w:tcBorders>
-            <w:shd w:val="clear" w:color="auto" w:fill="FFFFFF"/>
+            <w:shd w:val="clear" w:color="auto" w:fill="FFFFFF" w:themeFill="background1"/>
             <w:tcMar>
               <w:top w:w="30" w:type="dxa"/>
               <w:left w:w="45" w:type="dxa"/>
@@ -22329,7 +22202,7 @@
               <w:bottom w:val="single" w:sz="4" w:space="0" w:color="auto"/>
               <w:right w:val="single" w:sz="4" w:space="0" w:color="auto"/>
             </w:tcBorders>
-            <w:shd w:val="clear" w:color="auto" w:fill="FFFFFF"/>
+            <w:shd w:val="clear" w:color="auto" w:fill="FFFFFF" w:themeFill="background1"/>
             <w:tcMar>
               <w:top w:w="30" w:type="dxa"/>
               <w:left w:w="45" w:type="dxa"/>
@@ -22431,7 +22304,7 @@
               <w:bottom w:val="single" w:sz="4" w:space="0" w:color="auto"/>
               <w:right w:val="single" w:sz="4" w:space="0" w:color="auto"/>
             </w:tcBorders>
-            <w:shd w:val="clear" w:color="auto" w:fill="FFFFFF"/>
+            <w:shd w:val="clear" w:color="auto" w:fill="FFFFFF" w:themeFill="background1"/>
             <w:tcMar>
               <w:top w:w="30" w:type="dxa"/>
               <w:left w:w="45" w:type="dxa"/>
@@ -22696,7 +22569,7 @@
               <w:bottom w:val="single" w:sz="4" w:space="0" w:color="auto"/>
               <w:right w:val="single" w:sz="4" w:space="0" w:color="auto"/>
             </w:tcBorders>
-            <w:shd w:val="clear" w:color="auto" w:fill="FFFFFF"/>
+            <w:shd w:val="clear" w:color="auto" w:fill="FFFFFF" w:themeFill="background1"/>
             <w:tcMar>
               <w:top w:w="30" w:type="dxa"/>
               <w:left w:w="45" w:type="dxa"/>
@@ -22745,17 +22618,10 @@
             </w:pPr>
             <w:r>
               <w:rPr>
-                <w:rFonts w:ascii="Arial" w:hAnsi="Arial" w:cs="Arial"/>
-                <w:b/>
-                <w:bCs/>
                 <w:noProof/>
-                <w:color w:val="000000"/>
-                <w:sz w:val="20"/>
-                <w:szCs w:val="20"/>
-                <w:lang w:val="es-CO"/>
               </w:rPr>
               <w:drawing>
-                <wp:inline distT="0" distB="0" distL="0" distR="0" wp14:anchorId="02D72659" wp14:editId="0713923D">
+                <wp:inline distT="0" distB="0" distL="0" distR="0" wp14:anchorId="02D72659" wp14:editId="1E4120E7">
                   <wp:extent cx="4660084" cy="2202587"/>
                   <wp:effectExtent l="0" t="0" r="1270" b="0"/>
                   <wp:docPr id="54" name="Imagen 54"/>
@@ -22766,11 +22632,11 @@
                     <a:graphicData uri="http://schemas.openxmlformats.org/drawingml/2006/picture">
                       <pic:pic xmlns:pic="http://schemas.openxmlformats.org/drawingml/2006/picture">
                         <pic:nvPicPr>
-                          <pic:cNvPr id="54" name="Imagen 54"/>
+                          <pic:cNvPr id="0" name="Imagen 54"/>
                           <pic:cNvPicPr/>
                         </pic:nvPicPr>
                         <pic:blipFill>
-                          <a:blip r:embed="rId52" cstate="print">
+                          <a:blip r:embed="rId52">
                             <a:extLst>
                               <a:ext uri="{28A0092B-C50C-407E-A947-70E740481C1C}">
                                 <a14:useLocalDpi xmlns:a14="http://schemas.microsoft.com/office/drawing/2010/main" val="0"/>
@@ -22784,7 +22650,7 @@
                         <pic:spPr>
                           <a:xfrm>
                             <a:off x="0" y="0"/>
-                            <a:ext cx="4668187" cy="2206417"/>
+                            <a:ext cx="4660084" cy="2202587"/>
                           </a:xfrm>
                           <a:prstGeom prst="rect">
                             <a:avLst/>
@@ -22854,9 +22720,9 @@
             <w:tcW w:w="982" w:type="pct"/>
             <w:tcBorders>
               <w:top w:val="single" w:sz="6" w:space="0" w:color="CCCCCC"/>
-              <w:left w:val="single" w:sz="6" w:space="0" w:color="000000"/>
-              <w:bottom w:val="single" w:sz="6" w:space="0" w:color="000000"/>
-              <w:right w:val="single" w:sz="6" w:space="0" w:color="000000"/>
+              <w:left w:val="single" w:sz="6" w:space="0" w:color="000000" w:themeColor="text1"/>
+              <w:bottom w:val="single" w:sz="6" w:space="0" w:color="000000" w:themeColor="text1"/>
+              <w:right w:val="single" w:sz="6" w:space="0" w:color="000000" w:themeColor="text1"/>
             </w:tcBorders>
             <w:shd w:val="clear" w:color="auto" w:fill="9FC5E8"/>
             <w:tcMar>
@@ -22897,10 +22763,10 @@
             <w:tcBorders>
               <w:top w:val="single" w:sz="6" w:space="0" w:color="CCCCCC"/>
               <w:left w:val="single" w:sz="6" w:space="0" w:color="CCCCCC"/>
-              <w:bottom w:val="single" w:sz="6" w:space="0" w:color="000000"/>
-              <w:right w:val="single" w:sz="6" w:space="0" w:color="000000"/>
+              <w:bottom w:val="single" w:sz="6" w:space="0" w:color="000000" w:themeColor="text1"/>
+              <w:right w:val="single" w:sz="6" w:space="0" w:color="000000" w:themeColor="text1"/>
             </w:tcBorders>
-            <w:shd w:val="clear" w:color="auto" w:fill="FFFFFF"/>
+            <w:shd w:val="clear" w:color="auto" w:fill="FFFFFF" w:themeFill="background1"/>
             <w:tcMar>
               <w:top w:w="30" w:type="dxa"/>
               <w:left w:w="45" w:type="dxa"/>
@@ -22939,9 +22805,9 @@
             <w:tcW w:w="982" w:type="pct"/>
             <w:tcBorders>
               <w:top w:val="single" w:sz="6" w:space="0" w:color="CCCCCC"/>
-              <w:left w:val="single" w:sz="6" w:space="0" w:color="000000"/>
-              <w:bottom w:val="single" w:sz="6" w:space="0" w:color="000000"/>
-              <w:right w:val="single" w:sz="6" w:space="0" w:color="000000"/>
+              <w:left w:val="single" w:sz="6" w:space="0" w:color="000000" w:themeColor="text1"/>
+              <w:bottom w:val="single" w:sz="6" w:space="0" w:color="000000" w:themeColor="text1"/>
+              <w:right w:val="single" w:sz="6" w:space="0" w:color="000000" w:themeColor="text1"/>
             </w:tcBorders>
             <w:shd w:val="clear" w:color="auto" w:fill="CCCCCC"/>
             <w:tcMar>
@@ -22982,10 +22848,10 @@
             <w:tcBorders>
               <w:top w:val="single" w:sz="6" w:space="0" w:color="CCCCCC"/>
               <w:left w:val="single" w:sz="6" w:space="0" w:color="CCCCCC"/>
-              <w:bottom w:val="single" w:sz="6" w:space="0" w:color="000000"/>
-              <w:right w:val="single" w:sz="6" w:space="0" w:color="000000"/>
+              <w:bottom w:val="single" w:sz="6" w:space="0" w:color="000000" w:themeColor="text1"/>
+              <w:right w:val="single" w:sz="6" w:space="0" w:color="000000" w:themeColor="text1"/>
             </w:tcBorders>
-            <w:shd w:val="clear" w:color="auto" w:fill="FFFFFF"/>
+            <w:shd w:val="clear" w:color="auto" w:fill="FFFFFF" w:themeFill="background1"/>
             <w:tcMar>
               <w:top w:w="30" w:type="dxa"/>
               <w:left w:w="45" w:type="dxa"/>
@@ -23024,9 +22890,9 @@
             <w:tcW w:w="982" w:type="pct"/>
             <w:tcBorders>
               <w:top w:val="single" w:sz="6" w:space="0" w:color="CCCCCC"/>
-              <w:left w:val="single" w:sz="6" w:space="0" w:color="000000"/>
+              <w:left w:val="single" w:sz="6" w:space="0" w:color="000000" w:themeColor="text1"/>
               <w:bottom w:val="single" w:sz="4" w:space="0" w:color="auto"/>
-              <w:right w:val="single" w:sz="6" w:space="0" w:color="000000"/>
+              <w:right w:val="single" w:sz="6" w:space="0" w:color="000000" w:themeColor="text1"/>
             </w:tcBorders>
             <w:shd w:val="clear" w:color="auto" w:fill="CCCCCC"/>
             <w:tcMar>
@@ -23068,7 +22934,7 @@
               <w:top w:val="single" w:sz="6" w:space="0" w:color="CCCCCC"/>
               <w:left w:val="single" w:sz="6" w:space="0" w:color="CCCCCC"/>
               <w:bottom w:val="single" w:sz="4" w:space="0" w:color="auto"/>
-              <w:right w:val="single" w:sz="6" w:space="0" w:color="000000"/>
+              <w:right w:val="single" w:sz="6" w:space="0" w:color="000000" w:themeColor="text1"/>
             </w:tcBorders>
             <w:tcMar>
               <w:top w:w="30" w:type="dxa"/>
@@ -23201,7 +23067,7 @@
               <w:bottom w:val="single" w:sz="4" w:space="0" w:color="auto"/>
               <w:right w:val="single" w:sz="4" w:space="0" w:color="auto"/>
             </w:tcBorders>
-            <w:shd w:val="clear" w:color="auto" w:fill="FFFFFF"/>
+            <w:shd w:val="clear" w:color="auto" w:fill="FFFFFF" w:themeFill="background1"/>
             <w:tcMar>
               <w:top w:w="30" w:type="dxa"/>
               <w:left w:w="45" w:type="dxa"/>
@@ -23347,7 +23213,7 @@
               <w:bottom w:val="single" w:sz="4" w:space="0" w:color="auto"/>
               <w:right w:val="single" w:sz="4" w:space="0" w:color="auto"/>
             </w:tcBorders>
-            <w:shd w:val="clear" w:color="auto" w:fill="FFFFFF"/>
+            <w:shd w:val="clear" w:color="auto" w:fill="FFFFFF" w:themeFill="background1"/>
             <w:tcMar>
               <w:top w:w="30" w:type="dxa"/>
               <w:left w:w="45" w:type="dxa"/>
@@ -23443,7 +23309,7 @@
               <w:bottom w:val="single" w:sz="4" w:space="0" w:color="auto"/>
               <w:right w:val="single" w:sz="4" w:space="0" w:color="auto"/>
             </w:tcBorders>
-            <w:shd w:val="clear" w:color="auto" w:fill="FFFFFF"/>
+            <w:shd w:val="clear" w:color="auto" w:fill="FFFFFF" w:themeFill="background1"/>
             <w:tcMar>
               <w:top w:w="30" w:type="dxa"/>
               <w:left w:w="45" w:type="dxa"/>
@@ -23465,27 +23331,17 @@
             <w:r>
               <w:rPr>
                 <w:rFonts w:ascii="Arial" w:hAnsi="Arial" w:cs="Arial"/>
-                <w:color w:val="000000"/>
-                <w:sz w:val="20"/>
-                <w:szCs w:val="20"/>
-                <w:lang w:val="es-CO"/>
-              </w:rPr>
-              <w:t>El sistema mue</w:t>
-            </w:r>
-            <w:r>
-              <w:rPr>
-                <w:rFonts w:ascii="Arial" w:hAnsi="Arial" w:cs="Arial"/>
-                <w:color w:val="000000"/>
-                <w:sz w:val="20"/>
-                <w:szCs w:val="20"/>
-                <w:lang w:val="es-CO"/>
-              </w:rPr>
-              <w:t>stra el label de Sitio</w:t>
-            </w:r>
-            <w:r>
-              <w:rPr>
-                <w:rFonts w:ascii="Arial" w:hAnsi="Arial" w:cs="Arial"/>
-                <w:color w:val="000000"/>
+                <w:color w:val="000000" w:themeColor="text1"/>
+                <w:sz w:val="20"/>
+                <w:szCs w:val="20"/>
+                <w:lang w:val="es-CO"/>
+              </w:rPr>
+              <w:t>El sistema muestra el label de Sitio</w:t>
+            </w:r>
+            <w:r>
+              <w:rPr>
+                <w:rFonts w:ascii="Arial" w:hAnsi="Arial" w:cs="Arial"/>
+                <w:color w:val="000000" w:themeColor="text1"/>
                 <w:sz w:val="20"/>
                 <w:szCs w:val="20"/>
                 <w:lang w:val="es-CO"/>
@@ -23495,7 +23351,7 @@
             <w:r>
               <w:rPr>
                 <w:rFonts w:ascii="Arial" w:hAnsi="Arial" w:cs="Arial"/>
-                <w:color w:val="000000"/>
+                <w:color w:val="000000" w:themeColor="text1"/>
                 <w:sz w:val="20"/>
                 <w:szCs w:val="20"/>
                 <w:lang w:val="es-CO"/>
@@ -23504,15 +23360,10 @@
             </w:r>
             <w:r>
               <w:rPr>
-                <w:rFonts w:ascii="Arial" w:hAnsi="Arial" w:cs="Arial"/>
                 <w:noProof/>
-                <w:color w:val="000000"/>
-                <w:sz w:val="20"/>
-                <w:szCs w:val="20"/>
-                <w:lang w:val="es-CO"/>
               </w:rPr>
               <w:drawing>
-                <wp:inline distT="0" distB="0" distL="0" distR="0" wp14:anchorId="0E67B1AE" wp14:editId="61BDD744">
+                <wp:inline distT="0" distB="0" distL="0" distR="0" wp14:anchorId="0E67B1AE" wp14:editId="1426DBC1">
                   <wp:extent cx="2399251" cy="1605950"/>
                   <wp:effectExtent l="0" t="0" r="1270" b="0"/>
                   <wp:docPr id="13" name="Imagen 13" descr="Interfaz de usuario gráfica, Texto, Aplicación, Chat o mensaje de texto&#10;&#10;Descripción generada automáticamente"/>
@@ -23523,7 +23374,7 @@
                     <a:graphicData uri="http://schemas.openxmlformats.org/drawingml/2006/picture">
                       <pic:pic xmlns:pic="http://schemas.openxmlformats.org/drawingml/2006/picture">
                         <pic:nvPicPr>
-                          <pic:cNvPr id="13" name="Imagen 13" descr="Interfaz de usuario gráfica, Texto, Aplicación, Chat o mensaje de texto&#10;&#10;Descripción generada automáticamente"/>
+                          <pic:cNvPr id="0" name="Imagen 13"/>
                           <pic:cNvPicPr/>
                         </pic:nvPicPr>
                         <pic:blipFill>
@@ -23541,7 +23392,7 @@
                         <pic:spPr>
                           <a:xfrm>
                             <a:off x="0" y="0"/>
-                            <a:ext cx="2404523" cy="1609479"/>
+                            <a:ext cx="2399251" cy="1605950"/>
                           </a:xfrm>
                           <a:prstGeom prst="rect">
                             <a:avLst/>
@@ -23611,7 +23462,7 @@
               <w:bottom w:val="single" w:sz="4" w:space="0" w:color="auto"/>
               <w:right w:val="single" w:sz="4" w:space="0" w:color="auto"/>
             </w:tcBorders>
-            <w:shd w:val="clear" w:color="auto" w:fill="FFFFFF"/>
+            <w:shd w:val="clear" w:color="auto" w:fill="FFFFFF" w:themeFill="background1"/>
             <w:tcMar>
               <w:top w:w="30" w:type="dxa"/>
               <w:left w:w="45" w:type="dxa"/>
@@ -23634,17 +23485,10 @@
             </w:pPr>
             <w:r>
               <w:rPr>
-                <w:rFonts w:ascii="Arial" w:hAnsi="Arial" w:cs="Arial"/>
-                <w:b/>
-                <w:bCs/>
                 <w:noProof/>
-                <w:color w:val="000000"/>
-                <w:sz w:val="20"/>
-                <w:szCs w:val="20"/>
-                <w:lang w:val="es-CO"/>
               </w:rPr>
               <w:drawing>
-                <wp:inline distT="0" distB="0" distL="0" distR="0" wp14:anchorId="0D45F5CB" wp14:editId="3D8C97DA">
+                <wp:inline distT="0" distB="0" distL="0" distR="0" wp14:anchorId="0D45F5CB" wp14:editId="330C822B">
                   <wp:extent cx="3530600" cy="1778000"/>
                   <wp:effectExtent l="0" t="0" r="0" b="0"/>
                   <wp:docPr id="17" name="Imagen 17" descr="Interfaz de usuario gráfica, Texto, Aplicación, Chat o mensaje de texto&#10;&#10;Descripción generada automáticamente"/>
@@ -23655,7 +23499,7 @@
                     <a:graphicData uri="http://schemas.openxmlformats.org/drawingml/2006/picture">
                       <pic:pic xmlns:pic="http://schemas.openxmlformats.org/drawingml/2006/picture">
                         <pic:nvPicPr>
-                          <pic:cNvPr id="17" name="Imagen 17" descr="Interfaz de usuario gráfica, Texto, Aplicación, Chat o mensaje de texto&#10;&#10;Descripción generada automáticamente"/>
+                          <pic:cNvPr id="0" name="Imagen 17"/>
                           <pic:cNvPicPr/>
                         </pic:nvPicPr>
                         <pic:blipFill>
@@ -23702,6 +23546,9 @@
         </w:rPr>
       </w:pPr>
       <w:r>
+        <w:t xml:space="preserve">Retrospectiva </w:t>
+      </w:r>
+      <w:r>
         <w:t>Estrella</w:t>
       </w:r>
     </w:p>
@@ -23718,7 +23565,7 @@
           <w:noProof/>
         </w:rPr>
         <w:drawing>
-          <wp:inline distT="0" distB="0" distL="0" distR="0" wp14:anchorId="51BB8564" wp14:editId="3F20D0A0">
+          <wp:inline distT="0" distB="0" distL="0" distR="0" wp14:anchorId="51BB8564" wp14:editId="18AC91E4">
             <wp:extent cx="4572000" cy="4476750"/>
             <wp:effectExtent l="0" t="0" r="0" b="0"/>
             <wp:docPr id="1088337193" name="Imagen 1088337193"/>
@@ -23729,7 +23576,7 @@
               <a:graphicData uri="http://schemas.openxmlformats.org/drawingml/2006/picture">
                 <pic:pic xmlns:pic="http://schemas.openxmlformats.org/drawingml/2006/picture">
                   <pic:nvPicPr>
-                    <pic:cNvPr id="0" name=""/>
+                    <pic:cNvPr id="0" name="Imagen 1088337193"/>
                     <pic:cNvPicPr/>
                   </pic:nvPicPr>
                   <pic:blipFill>
@@ -24133,12 +23980,106 @@
           <w:ilvl w:val="0"/>
           <w:numId w:val="1"/>
         </w:numPr>
+      </w:pPr>
+      <w:r>
+        <w:t>Seguir haciendo:</w:t>
+      </w:r>
+    </w:p>
+    <w:p>
+      <w:pPr>
+        <w:pStyle w:val="Textbody"/>
+        <w:numPr>
+          <w:ilvl w:val="1"/>
+          <w:numId w:val="1"/>
+        </w:numPr>
+      </w:pPr>
+      <w:r>
+        <w:rPr>
+          <w:b/>
+          <w:bCs/>
+        </w:rPr>
+        <w:t xml:space="preserve">Hacer reuniones de sincronización: </w:t>
+      </w:r>
+      <w:r>
+        <w:t xml:space="preserve">Realizar reuniones de sincronización diarias permite ver los inconvenientes, avances </w:t>
+      </w:r>
+      <w:r>
+        <w:t>y resolver las inquietudes de</w:t>
+      </w:r>
+      <w:r>
+        <w:t xml:space="preserve"> </w:t>
+      </w:r>
+      <w:r>
+        <w:t>los integrantes del equipo.</w:t>
+      </w:r>
+    </w:p>
+    <w:p>
+      <w:pPr>
+        <w:pStyle w:val="Textbody"/>
+        <w:numPr>
+          <w:ilvl w:val="1"/>
+          <w:numId w:val="1"/>
+        </w:numPr>
+      </w:pPr>
+      <w:r>
+        <w:rPr>
+          <w:b/>
+        </w:rPr>
+        <w:t xml:space="preserve">Realizar Análisis de código estático: </w:t>
+      </w:r>
+      <w:r>
+        <w:t xml:space="preserve">Permite identificar las malas </w:t>
+      </w:r>
+      <w:r>
+        <w:t>prácticas</w:t>
+      </w:r>
+      <w:r>
+        <w:t xml:space="preserve">, vulnerabilidades y bugs a nivel de código de la </w:t>
+      </w:r>
+      <w:proofErr w:type="spellStart"/>
+      <w:r>
+        <w:t>aplicaciòn</w:t>
+      </w:r>
+      <w:proofErr w:type="spellEnd"/>
+      <w:r>
+        <w:t>.</w:t>
+      </w:r>
+    </w:p>
+    <w:p>
+      <w:pPr>
+        <w:pStyle w:val="Textbody"/>
+        <w:numPr>
+          <w:ilvl w:val="1"/>
+          <w:numId w:val="1"/>
+        </w:numPr>
         <w:rPr>
           <w:rFonts w:hint="eastAsia"/>
         </w:rPr>
       </w:pPr>
       <w:r>
-        <w:t>Seguir haciendo:</w:t>
+        <w:rPr>
+          <w:b/>
+        </w:rPr>
+        <w:t>Realizar entregas incrementales</w:t>
+      </w:r>
+      <w:r>
+        <w:t xml:space="preserve">: Permite todos los integrantes puedan ir avanzando e ir integrando ambas aplicaciones </w:t>
+      </w:r>
+      <w:proofErr w:type="spellStart"/>
+      <w:r>
+        <w:t>frontend</w:t>
+      </w:r>
+      <w:proofErr w:type="spellEnd"/>
+      <w:r>
+        <w:t xml:space="preserve"> y </w:t>
+      </w:r>
+      <w:proofErr w:type="spellStart"/>
+      <w:r>
+        <w:t>backend</w:t>
+      </w:r>
+      <w:proofErr w:type="spellEnd"/>
+      <w:r>
+        <w:t>.</w:t>
       </w:r>
     </w:p>
     <w:p>
@@ -24218,11 +24159,17 @@
       <w:r>
         <w:t xml:space="preserve">causo el </w:t>
       </w:r>
-      <w:proofErr w:type="spellStart"/>
-      <w:r>
-        <w:t>refactorizar</w:t>
-      </w:r>
-      <w:proofErr w:type="spellEnd"/>
+      <w:proofErr w:type="gramStart"/>
+      <w:r>
+        <w:t>re factoriza</w:t>
+      </w:r>
+      <w:r>
+        <w:rPr>
+          <w:rFonts w:hint="eastAsia"/>
+        </w:rPr>
+        <w:t>r</w:t>
+      </w:r>
+      <w:proofErr w:type="gramEnd"/>
       <w:r>
         <w:t xml:space="preserve"> varios elementos en los dos.</w:t>
       </w:r>
@@ -24332,11 +24279,15 @@
       <w:r>
         <w:t xml:space="preserve">de presentar elementos que no tienen coherencia con lo realizado ni con lo presentado por el resto de </w:t>
       </w:r>
-      <w:proofErr w:type="gramStart"/>
-      <w:r>
-        <w:t>compañeros</w:t>
-      </w:r>
-      <w:proofErr w:type="gramEnd"/>
+      <w:r>
+        <w:t>los compañ</w:t>
+      </w:r>
+      <w:r>
+        <w:rPr>
+          <w:rFonts w:hint="eastAsia"/>
+        </w:rPr>
+        <w:t>eros</w:t>
+      </w:r>
       <w:r>
         <w:t>. Para esta situ</w:t>
       </w:r>
@@ -24437,6 +24388,7 @@
         </w:rPr>
       </w:pPr>
       <w:r>
+        <w:lastRenderedPageBreak/>
         <w:t>Dejar de hacer:</w:t>
       </w:r>
     </w:p>
@@ -24504,11 +24456,7 @@
         <w:t>s</w:t>
       </w:r>
       <w:r>
-        <w:t xml:space="preserve">o </w:t>
-      </w:r>
-      <w:r>
-        <w:lastRenderedPageBreak/>
-        <w:t xml:space="preserve">de ejecución queríamos superar las </w:t>
+        <w:t xml:space="preserve">o de ejecución queríamos superar las </w:t>
       </w:r>
       <w:proofErr w:type="gramStart"/>
       <w:r>

</xml_diff>